<commit_message>
Updated reports and Week 12.docx
Added some format for reports (Exception and detail report)
Week 12.docx completed
</commit_message>
<xml_diff>
--- a/Week 12/Week 12.docx
+++ b/Week 12/Week 12.docx
@@ -2,13 +2,13 @@
 <file path=word/document.xml><?xml version="1.0" encoding="utf-8"?>
 <w:document xmlns:wpc="http://schemas.microsoft.com/office/word/2010/wordprocessingCanvas" xmlns:mc="http://schemas.openxmlformats.org/markup-compatibility/2006" xmlns:o="urn:schemas-microsoft-com:office:office" xmlns:r="http://schemas.openxmlformats.org/officeDocument/2006/relationships" xmlns:m="http://schemas.openxmlformats.org/officeDocument/2006/math" xmlns:v="urn:schemas-microsoft-com:vml" xmlns:wp14="http://schemas.microsoft.com/office/word/2010/wordprocessingDrawing" xmlns:wp="http://schemas.openxmlformats.org/drawingml/2006/wordprocessingDrawing" xmlns:w="http://schemas.openxmlformats.org/wordprocessingml/2006/main" xmlns:w14="http://schemas.microsoft.com/office/word/2010/wordml" xmlns:w10="urn:schemas-microsoft-com:office:word" xmlns:w15="http://schemas.microsoft.com/office/word/2012/wordml" xmlns:wpg="http://schemas.microsoft.com/office/word/2010/wordprocessingGroup" xmlns:wpi="http://schemas.microsoft.com/office/word/2010/wordprocessingInk" xmlns:wne="http://schemas.microsoft.com/office/word/2006/wordml" xmlns:wps="http://schemas.microsoft.com/office/word/2010/wordprocessingShape" xmlns:wpsCustomData="http://www.wps.cn/officeDocument/2013/wpsCustomData" mc:Ignorable="w14 w15 wp14">
   <w:body>
-    <w:p>
+    <w:p xmlns:wp14="http://schemas.microsoft.com/office/word/2010/wordml" wp14:textId="77777777">
       <w:pPr>
         <w:spacing w:line="360" w:lineRule="auto"/>
         <w:rPr>
           <w:rFonts w:ascii="Times New Roman" w:hAnsi="Times New Roman" w:eastAsia="Times New Roman" w:cs="Times New Roman"/>
-          <w:b/>
-          <w:bCs/>
+          <w:b w:val="1"/>
+          <w:bCs w:val="1"/>
           <w:sz w:val="24"/>
           <w:szCs w:val="24"/>
         </w:rPr>
@@ -16,8 +16,8 @@
       <w:r>
         <w:rPr>
           <w:rFonts w:ascii="Times New Roman" w:hAnsi="Times New Roman" w:eastAsia="Times New Roman" w:cs="Times New Roman"/>
-          <w:b/>
-          <w:bCs/>
+          <w:b w:val="1"/>
+          <w:bCs w:val="1"/>
           <w:sz w:val="24"/>
           <w:szCs w:val="24"/>
         </w:rPr>
@@ -52,140 +52,7 @@
         <w:gridCol w:w="1170"/>
         <w:gridCol w:w="5590"/>
       </w:tblGrid>
-      <w:tr>
-        <w:tblPrEx>
-          <w:tblBorders>
-            <w:top w:val="single" w:color="000000" w:themeColor="text1" w:sz="4" w:space="0"/>
-            <w:left w:val="single" w:color="000000" w:themeColor="text1" w:sz="4" w:space="0"/>
-            <w:bottom w:val="single" w:color="000000" w:themeColor="text1" w:sz="4" w:space="0"/>
-            <w:right w:val="single" w:color="000000" w:themeColor="text1" w:sz="4" w:space="0"/>
-            <w:insideH w:val="single" w:color="000000" w:themeColor="text1" w:sz="4" w:space="0"/>
-            <w:insideV w:val="single" w:color="000000" w:themeColor="text1" w:sz="4" w:space="0"/>
-          </w:tblBorders>
-          <w:tblLayout w:type="fixed"/>
-        </w:tblPrEx>
-        <w:tc>
-          <w:tcPr>
-            <w:tcW w:w="600" w:type="dxa"/>
-            <w:vAlign w:val="top"/>
-          </w:tcPr>
-          <w:p>
-            <w:pPr>
-              <w:spacing w:after="0" w:line="240" w:lineRule="auto"/>
-              <w:rPr>
-                <w:rFonts w:ascii="Times New Roman" w:hAnsi="Times New Roman" w:eastAsia="Times New Roman" w:cs="Times New Roman"/>
-                <w:sz w:val="24"/>
-                <w:szCs w:val="24"/>
-              </w:rPr>
-            </w:pPr>
-            <w:r>
-              <w:rPr>
-                <w:rFonts w:ascii="Times New Roman" w:hAnsi="Times New Roman" w:eastAsia="Times New Roman" w:cs="Times New Roman"/>
-                <w:sz w:val="24"/>
-                <w:szCs w:val="24"/>
-              </w:rPr>
-              <w:t>No.</w:t>
-            </w:r>
-          </w:p>
-        </w:tc>
-        <w:tc>
-          <w:tcPr>
-            <w:tcW w:w="2280" w:type="dxa"/>
-            <w:vAlign w:val="top"/>
-          </w:tcPr>
-          <w:p>
-            <w:pPr>
-              <w:spacing w:after="0" w:line="240" w:lineRule="auto"/>
-              <w:rPr>
-                <w:rFonts w:ascii="Times New Roman" w:hAnsi="Times New Roman" w:eastAsia="Times New Roman" w:cs="Times New Roman"/>
-                <w:sz w:val="24"/>
-                <w:szCs w:val="24"/>
-              </w:rPr>
-            </w:pPr>
-            <w:r>
-              <w:rPr>
-                <w:rFonts w:ascii="Times New Roman" w:hAnsi="Times New Roman" w:eastAsia="Times New Roman" w:cs="Times New Roman"/>
-                <w:sz w:val="24"/>
-                <w:szCs w:val="24"/>
-              </w:rPr>
-              <w:t>Report Title</w:t>
-            </w:r>
-          </w:p>
-        </w:tc>
-        <w:tc>
-          <w:tcPr>
-            <w:tcW w:w="4455" w:type="dxa"/>
-            <w:vAlign w:val="top"/>
-          </w:tcPr>
-          <w:p>
-            <w:pPr>
-              <w:spacing w:after="0" w:line="240" w:lineRule="auto"/>
-              <w:rPr>
-                <w:rFonts w:ascii="Times New Roman" w:hAnsi="Times New Roman" w:eastAsia="Times New Roman" w:cs="Times New Roman"/>
-                <w:sz w:val="24"/>
-                <w:szCs w:val="24"/>
-              </w:rPr>
-            </w:pPr>
-            <w:r>
-              <w:rPr>
-                <w:rFonts w:ascii="Times New Roman" w:hAnsi="Times New Roman" w:eastAsia="Times New Roman" w:cs="Times New Roman"/>
-                <w:sz w:val="24"/>
-                <w:szCs w:val="24"/>
-              </w:rPr>
-              <w:t>Report Content</w:t>
-            </w:r>
-          </w:p>
-        </w:tc>
-        <w:tc>
-          <w:tcPr>
-            <w:tcW w:w="1170" w:type="dxa"/>
-            <w:vAlign w:val="top"/>
-          </w:tcPr>
-          <w:p>
-            <w:pPr>
-              <w:spacing w:after="0" w:line="240" w:lineRule="auto"/>
-              <w:rPr>
-                <w:rFonts w:ascii="Times New Roman" w:hAnsi="Times New Roman" w:eastAsia="Times New Roman" w:cs="Times New Roman"/>
-                <w:sz w:val="24"/>
-                <w:szCs w:val="24"/>
-              </w:rPr>
-            </w:pPr>
-            <w:r>
-              <w:rPr>
-                <w:rFonts w:ascii="Times New Roman" w:hAnsi="Times New Roman" w:eastAsia="Times New Roman" w:cs="Times New Roman"/>
-                <w:sz w:val="24"/>
-                <w:szCs w:val="24"/>
-              </w:rPr>
-              <w:t>Who Use</w:t>
-            </w:r>
-          </w:p>
-        </w:tc>
-        <w:tc>
-          <w:tcPr>
-            <w:tcW w:w="5590" w:type="dxa"/>
-            <w:vAlign w:val="top"/>
-          </w:tcPr>
-          <w:p>
-            <w:pPr>
-              <w:spacing w:after="0" w:line="240" w:lineRule="auto"/>
-              <w:rPr>
-                <w:rFonts w:ascii="Times New Roman" w:hAnsi="Times New Roman" w:eastAsia="Times New Roman" w:cs="Times New Roman"/>
-                <w:sz w:val="24"/>
-                <w:szCs w:val="24"/>
-              </w:rPr>
-            </w:pPr>
-            <w:r>
-              <w:rPr>
-                <w:rFonts w:ascii="Times New Roman" w:hAnsi="Times New Roman" w:eastAsia="Times New Roman" w:cs="Times New Roman"/>
-                <w:sz w:val="24"/>
-                <w:szCs w:val="24"/>
-              </w:rPr>
-              <w:t>Purpose</w:t>
-            </w:r>
-          </w:p>
-        </w:tc>
-      </w:tr>
-      <w:tr>
+      <w:tr xmlns:wp14="http://schemas.microsoft.com/office/word/2010/wordml" wp14:textId="77777777">
         <w:tblPrEx>
           <w:tblBorders>
             <w:top w:val="single" w:color="000000" w:themeColor="text1" w:sz="4" w:space="0"/>
@@ -206,11 +73,17 @@
         <w:tc>
           <w:tcPr>
             <w:tcW w:w="600" w:type="dxa"/>
-            <w:vAlign w:val="top"/>
+            <w:tcBorders>
+              <w:top w:val="single" w:color="000000" w:themeColor="text1" w:sz="4"/>
+              <w:left w:val="single" w:color="000000" w:themeColor="text1" w:sz="4"/>
+              <w:bottom w:val="single" w:color="000000" w:themeColor="text1" w:sz="4"/>
+              <w:right w:val="single" w:color="000000" w:themeColor="text1" w:sz="4"/>
+            </w:tcBorders>
+            <w:tcMar/>
           </w:tcPr>
-          <w:p>
+          <w:p wp14:textId="77777777">
             <w:pPr>
-              <w:spacing w:after="0" w:line="240" w:lineRule="auto"/>
+              <w:spacing w:after="0" w:line="360" w:lineRule="auto"/>
               <w:rPr>
                 <w:rFonts w:ascii="Times New Roman" w:hAnsi="Times New Roman" w:eastAsia="Times New Roman" w:cs="Times New Roman"/>
                 <w:sz w:val="24"/>
@@ -223,21 +96,26 @@
                 <w:sz w:val="24"/>
                 <w:szCs w:val="24"/>
               </w:rPr>
-              <w:t>1</w:t>
+              <w:t>No.</w:t>
             </w:r>
           </w:p>
         </w:tc>
         <w:tc>
           <w:tcPr>
             <w:tcW w:w="2280" w:type="dxa"/>
-            <w:vAlign w:val="top"/>
+            <w:tcBorders>
+              <w:top w:val="single" w:color="000000" w:themeColor="text1" w:sz="4"/>
+              <w:left w:val="single" w:color="000000" w:themeColor="text1" w:sz="4"/>
+              <w:bottom w:val="single" w:color="000000" w:themeColor="text1" w:sz="4"/>
+              <w:right w:val="single" w:color="000000" w:themeColor="text1" w:sz="4"/>
+            </w:tcBorders>
+            <w:tcMar/>
           </w:tcPr>
-          <w:p>
+          <w:p wp14:textId="77777777">
             <w:pPr>
-              <w:spacing w:after="0" w:line="240" w:lineRule="auto"/>
-              <w:rPr>
-                <w:rFonts w:ascii="Times New Roman" w:hAnsi="Times New Roman" w:eastAsia="Times New Roman" w:cs="Times New Roman"/>
-                <w:color w:val="444444"/>
+              <w:spacing w:after="0" w:line="360" w:lineRule="auto"/>
+              <w:rPr>
+                <w:rFonts w:ascii="Times New Roman" w:hAnsi="Times New Roman" w:eastAsia="Times New Roman" w:cs="Times New Roman"/>
                 <w:sz w:val="24"/>
                 <w:szCs w:val="24"/>
               </w:rPr>
@@ -245,28 +123,29 @@
             <w:r>
               <w:rPr>
                 <w:rFonts w:ascii="Times New Roman" w:hAnsi="Times New Roman" w:eastAsia="Times New Roman" w:cs="Times New Roman"/>
-                <w:color w:val="444444"/>
-                <w:sz w:val="24"/>
-                <w:szCs w:val="24"/>
-              </w:rPr>
-              <w:t>Reservation Report on May 2019</w:t>
+                <w:sz w:val="24"/>
+                <w:szCs w:val="24"/>
+              </w:rPr>
+              <w:t>Report Title</w:t>
             </w:r>
           </w:p>
         </w:tc>
         <w:tc>
           <w:tcPr>
             <w:tcW w:w="4455" w:type="dxa"/>
-            <w:vAlign w:val="top"/>
+            <w:tcBorders>
+              <w:top w:val="single" w:color="000000" w:themeColor="text1" w:sz="4"/>
+              <w:left w:val="single" w:color="000000" w:themeColor="text1" w:sz="4"/>
+              <w:bottom w:val="single" w:color="000000" w:themeColor="text1" w:sz="4"/>
+              <w:right w:val="single" w:color="000000" w:themeColor="text1" w:sz="4"/>
+            </w:tcBorders>
+            <w:tcMar/>
           </w:tcPr>
-          <w:p>
+          <w:p wp14:textId="77777777">
             <w:pPr>
-              <w:bidi w:val="0"/>
-              <w:spacing w:before="0" w:beforeAutospacing="0" w:after="0" w:afterAutospacing="0" w:line="259" w:lineRule="auto"/>
-              <w:ind w:left="0" w:leftChars="0" w:right="0" w:rightChars="0"/>
-              <w:jc w:val="left"/>
-              <w:rPr>
-                <w:rFonts w:ascii="Times New Roman" w:hAnsi="Times New Roman" w:eastAsia="Times New Roman" w:cs="Times New Roman"/>
-                <w:color w:val="444444"/>
+              <w:spacing w:after="0" w:line="360" w:lineRule="auto"/>
+              <w:rPr>
+                <w:rFonts w:ascii="Times New Roman" w:hAnsi="Times New Roman" w:eastAsia="Times New Roman" w:cs="Times New Roman"/>
                 <w:sz w:val="24"/>
                 <w:szCs w:val="24"/>
               </w:rPr>
@@ -274,22 +153,27 @@
             <w:r>
               <w:rPr>
                 <w:rFonts w:ascii="Times New Roman" w:hAnsi="Times New Roman" w:eastAsia="Times New Roman" w:cs="Times New Roman"/>
-                <w:color w:val="444444"/>
-                <w:sz w:val="24"/>
-                <w:szCs w:val="24"/>
-              </w:rPr>
-              <w:t>This report shows the detail list of book reservation for May 2019.</w:t>
+                <w:sz w:val="24"/>
+                <w:szCs w:val="24"/>
+              </w:rPr>
+              <w:t>Report Content</w:t>
             </w:r>
           </w:p>
         </w:tc>
         <w:tc>
           <w:tcPr>
             <w:tcW w:w="1170" w:type="dxa"/>
-            <w:vAlign w:val="top"/>
+            <w:tcBorders>
+              <w:top w:val="single" w:color="000000" w:themeColor="text1" w:sz="4"/>
+              <w:left w:val="single" w:color="000000" w:themeColor="text1" w:sz="4"/>
+              <w:bottom w:val="single" w:color="000000" w:themeColor="text1" w:sz="4"/>
+              <w:right w:val="single" w:color="000000" w:themeColor="text1" w:sz="4"/>
+            </w:tcBorders>
+            <w:tcMar/>
           </w:tcPr>
-          <w:p>
+          <w:p wp14:textId="77777777">
             <w:pPr>
-              <w:spacing w:after="0" w:line="240" w:lineRule="auto"/>
+              <w:spacing w:after="0" w:line="360" w:lineRule="auto"/>
               <w:rPr>
                 <w:rFonts w:ascii="Times New Roman" w:hAnsi="Times New Roman" w:eastAsia="Times New Roman" w:cs="Times New Roman"/>
                 <w:sz w:val="24"/>
@@ -302,18 +186,34 @@
                 <w:sz w:val="24"/>
                 <w:szCs w:val="24"/>
               </w:rPr>
-              <w:t>Library Manager</w:t>
-            </w:r>
+              <w:t xml:space="preserve">Who </w:t>
+            </w:r>
+            <w:proofErr w:type="gramStart"/>
+            <w:r>
+              <w:rPr>
+                <w:rFonts w:ascii="Times New Roman" w:hAnsi="Times New Roman" w:eastAsia="Times New Roman" w:cs="Times New Roman"/>
+                <w:sz w:val="24"/>
+                <w:szCs w:val="24"/>
+              </w:rPr>
+              <w:t>Use</w:t>
+            </w:r>
+            <w:proofErr w:type="gramEnd"/>
           </w:p>
         </w:tc>
         <w:tc>
           <w:tcPr>
             <w:tcW w:w="5590" w:type="dxa"/>
-            <w:vAlign w:val="top"/>
+            <w:tcBorders>
+              <w:top w:val="single" w:color="000000" w:themeColor="text1" w:sz="4"/>
+              <w:left w:val="single" w:color="000000" w:themeColor="text1" w:sz="4"/>
+              <w:bottom w:val="single" w:color="000000" w:themeColor="text1" w:sz="4"/>
+              <w:right w:val="single" w:color="000000" w:themeColor="text1" w:sz="4"/>
+            </w:tcBorders>
+            <w:tcMar/>
           </w:tcPr>
-          <w:p>
+          <w:p wp14:textId="77777777">
             <w:pPr>
-              <w:spacing w:after="0" w:line="240" w:lineRule="auto"/>
+              <w:spacing w:after="0" w:line="360" w:lineRule="auto"/>
               <w:rPr>
                 <w:rFonts w:ascii="Times New Roman" w:hAnsi="Times New Roman" w:eastAsia="Times New Roman" w:cs="Times New Roman"/>
                 <w:sz w:val="24"/>
@@ -326,12 +226,12 @@
                 <w:sz w:val="24"/>
                 <w:szCs w:val="24"/>
               </w:rPr>
-              <w:t>Library manager can use this report to determine books reserved by accounts to make decision on particular month where the library should organise events to increase the number of reservations.</w:t>
+              <w:t>Purpose</w:t>
             </w:r>
           </w:p>
         </w:tc>
       </w:tr>
-      <w:tr>
+      <w:tr xmlns:wp14="http://schemas.microsoft.com/office/word/2010/wordml" wp14:textId="77777777">
         <w:tblPrEx>
           <w:tblBorders>
             <w:top w:val="single" w:color="000000" w:themeColor="text1" w:sz="4" w:space="0"/>
@@ -352,11 +252,17 @@
         <w:tc>
           <w:tcPr>
             <w:tcW w:w="600" w:type="dxa"/>
-            <w:vAlign w:val="top"/>
+            <w:tcBorders>
+              <w:top w:val="single" w:color="000000" w:themeColor="text1" w:sz="4"/>
+              <w:left w:val="single" w:color="000000" w:themeColor="text1" w:sz="4"/>
+              <w:bottom w:val="single" w:color="000000" w:themeColor="text1" w:sz="4"/>
+              <w:right w:val="single" w:color="000000" w:themeColor="text1" w:sz="4"/>
+            </w:tcBorders>
+            <w:tcMar/>
           </w:tcPr>
-          <w:p>
+          <w:p wp14:textId="77777777">
             <w:pPr>
-              <w:spacing w:after="0" w:line="240" w:lineRule="auto"/>
+              <w:spacing w:after="0" w:line="360" w:lineRule="auto"/>
               <w:rPr>
                 <w:rFonts w:ascii="Times New Roman" w:hAnsi="Times New Roman" w:eastAsia="Times New Roman" w:cs="Times New Roman"/>
                 <w:sz w:val="24"/>
@@ -369,20 +275,27 @@
                 <w:sz w:val="24"/>
                 <w:szCs w:val="24"/>
               </w:rPr>
-              <w:t>2</w:t>
+              <w:t>1</w:t>
             </w:r>
           </w:p>
         </w:tc>
         <w:tc>
           <w:tcPr>
             <w:tcW w:w="2280" w:type="dxa"/>
-            <w:vAlign w:val="top"/>
+            <w:tcBorders>
+              <w:top w:val="single" w:color="000000" w:themeColor="text1" w:sz="4"/>
+              <w:left w:val="single" w:color="000000" w:themeColor="text1" w:sz="4"/>
+              <w:bottom w:val="single" w:color="000000" w:themeColor="text1" w:sz="4"/>
+              <w:right w:val="single" w:color="000000" w:themeColor="text1" w:sz="4"/>
+            </w:tcBorders>
+            <w:tcMar/>
           </w:tcPr>
-          <w:p>
+          <w:p wp14:textId="77777777">
             <w:pPr>
-              <w:spacing w:after="160" w:line="259" w:lineRule="auto"/>
-              <w:rPr>
-                <w:rFonts w:ascii="Times New Roman" w:hAnsi="Times New Roman" w:eastAsia="Times New Roman" w:cs="Times New Roman"/>
+              <w:spacing w:after="0" w:line="360" w:lineRule="auto"/>
+              <w:rPr>
+                <w:rFonts w:ascii="Times New Roman" w:hAnsi="Times New Roman" w:eastAsia="Times New Roman" w:cs="Times New Roman"/>
+                <w:color w:val="444444"/>
                 <w:sz w:val="24"/>
                 <w:szCs w:val="24"/>
               </w:rPr>
@@ -390,49 +303,74 @@
             <w:r>
               <w:rPr>
                 <w:rFonts w:ascii="Times New Roman" w:hAnsi="Times New Roman" w:eastAsia="Times New Roman" w:cs="Times New Roman"/>
-                <w:sz w:val="24"/>
-                <w:szCs w:val="24"/>
-                <w:lang w:val="en-US"/>
-              </w:rPr>
-              <w:t>Long-time Unpaid Report</w:t>
+                <w:color w:val="444444"/>
+                <w:sz w:val="24"/>
+                <w:szCs w:val="24"/>
+              </w:rPr>
+              <w:t>Reservation Report on May 2019</w:t>
             </w:r>
           </w:p>
         </w:tc>
         <w:tc>
           <w:tcPr>
             <w:tcW w:w="4455" w:type="dxa"/>
-            <w:vAlign w:val="top"/>
+            <w:tcBorders>
+              <w:top w:val="single" w:color="000000" w:themeColor="text1" w:sz="4"/>
+              <w:left w:val="single" w:color="000000" w:themeColor="text1" w:sz="4"/>
+              <w:bottom w:val="single" w:color="000000" w:themeColor="text1" w:sz="4"/>
+              <w:right w:val="single" w:color="000000" w:themeColor="text1" w:sz="4"/>
+            </w:tcBorders>
+            <w:tcMar/>
           </w:tcPr>
-          <w:p>
+          <w:p wp14:textId="77777777">
             <w:pPr>
-              <w:spacing w:after="0" w:line="240" w:lineRule="auto"/>
+              <w:bidi w:val="0"/>
+              <w:spacing w:before="0" w:beforeAutospacing="off" w:after="0" w:afterAutospacing="off" w:line="360" w:lineRule="auto"/>
+              <w:ind w:left="0" w:right="0"/>
+              <w:jc w:val="left"/>
+              <w:rPr>
+                <w:rFonts w:ascii="Times New Roman" w:hAnsi="Times New Roman" w:eastAsia="Times New Roman" w:cs="Times New Roman"/>
+                <w:color w:val="444444"/>
+                <w:sz w:val="24"/>
+                <w:szCs w:val="24"/>
+              </w:rPr>
             </w:pPr>
             <w:r>
               <w:rPr>
                 <w:rFonts w:ascii="Times New Roman" w:hAnsi="Times New Roman" w:eastAsia="Times New Roman" w:cs="Times New Roman"/>
-                <w:sz w:val="24"/>
-                <w:szCs w:val="24"/>
-                <w:lang w:val="en-US"/>
-              </w:rPr>
-              <w:t>This report shows the number of fine paid after more than or equal to one week, for each of the months from March 2019 to May 2019.</w:t>
+                <w:color w:val="444444"/>
+                <w:sz w:val="24"/>
+                <w:szCs w:val="24"/>
+              </w:rPr>
+              <w:t>This report shows the detail list of book reservation for May 2019.</w:t>
             </w:r>
           </w:p>
         </w:tc>
         <w:tc>
           <w:tcPr>
             <w:tcW w:w="1170" w:type="dxa"/>
-            <w:vAlign w:val="top"/>
+            <w:tcBorders>
+              <w:top w:val="single" w:color="000000" w:themeColor="text1" w:sz="4"/>
+              <w:left w:val="single" w:color="000000" w:themeColor="text1" w:sz="4"/>
+              <w:bottom w:val="single" w:color="000000" w:themeColor="text1" w:sz="4"/>
+              <w:right w:val="single" w:color="000000" w:themeColor="text1" w:sz="4"/>
+            </w:tcBorders>
+            <w:tcMar/>
           </w:tcPr>
-          <w:p>
+          <w:p wp14:textId="77777777">
             <w:pPr>
-              <w:spacing w:after="0" w:line="240" w:lineRule="auto"/>
+              <w:spacing w:after="0" w:line="360" w:lineRule="auto"/>
+              <w:rPr>
+                <w:rFonts w:ascii="Times New Roman" w:hAnsi="Times New Roman" w:eastAsia="Times New Roman" w:cs="Times New Roman"/>
+                <w:sz w:val="24"/>
+                <w:szCs w:val="24"/>
+              </w:rPr>
             </w:pPr>
             <w:r>
               <w:rPr>
                 <w:rFonts w:ascii="Times New Roman" w:hAnsi="Times New Roman" w:eastAsia="Times New Roman" w:cs="Times New Roman"/>
                 <w:sz w:val="24"/>
                 <w:szCs w:val="24"/>
-                <w:lang w:val="en-US"/>
               </w:rPr>
               <w:t>Library Manager</w:t>
             </w:r>
@@ -441,25 +379,35 @@
         <w:tc>
           <w:tcPr>
             <w:tcW w:w="5590" w:type="dxa"/>
-            <w:vAlign w:val="top"/>
+            <w:tcBorders>
+              <w:top w:val="single" w:color="000000" w:themeColor="text1" w:sz="4"/>
+              <w:left w:val="single" w:color="000000" w:themeColor="text1" w:sz="4"/>
+              <w:bottom w:val="single" w:color="000000" w:themeColor="text1" w:sz="4"/>
+              <w:right w:val="single" w:color="000000" w:themeColor="text1" w:sz="4"/>
+            </w:tcBorders>
+            <w:tcMar/>
           </w:tcPr>
-          <w:p>
+          <w:p wp14:textId="77777777">
             <w:pPr>
-              <w:spacing w:after="0" w:line="240" w:lineRule="auto"/>
+              <w:spacing w:after="0" w:line="360" w:lineRule="auto"/>
+              <w:rPr>
+                <w:rFonts w:ascii="Times New Roman" w:hAnsi="Times New Roman" w:eastAsia="Times New Roman" w:cs="Times New Roman"/>
+                <w:sz w:val="24"/>
+                <w:szCs w:val="24"/>
+              </w:rPr>
             </w:pPr>
             <w:r>
               <w:rPr>
                 <w:rFonts w:ascii="Times New Roman" w:hAnsi="Times New Roman" w:eastAsia="Times New Roman" w:cs="Times New Roman"/>
                 <w:sz w:val="24"/>
                 <w:szCs w:val="24"/>
-                <w:lang w:val="en-US"/>
-              </w:rPr>
-              <w:t>The Library Manager would use this report to help him/her to make decision to make more efforts to decrease the number of days before fine paid overall.</w:t>
+              </w:rPr>
+              <w:t>Library manager can use this report to determine books reserved by accounts to make decision on particular month where the library should organise events to increase the number of reservations.</w:t>
             </w:r>
           </w:p>
         </w:tc>
       </w:tr>
-      <w:tr>
+      <w:tr xmlns:wp14="http://schemas.microsoft.com/office/word/2010/wordml" wp14:textId="77777777">
         <w:tblPrEx>
           <w:tblBorders>
             <w:top w:val="single" w:color="000000" w:themeColor="text1" w:sz="4" w:space="0"/>
@@ -470,15 +418,27 @@
             <w:insideV w:val="single" w:color="000000" w:themeColor="text1" w:sz="4" w:space="0"/>
           </w:tblBorders>
           <w:tblLayout w:type="fixed"/>
+          <w:tblCellMar>
+            <w:top w:w="0" w:type="dxa"/>
+            <w:left w:w="108" w:type="dxa"/>
+            <w:bottom w:w="0" w:type="dxa"/>
+            <w:right w:w="108" w:type="dxa"/>
+          </w:tblCellMar>
         </w:tblPrEx>
         <w:tc>
           <w:tcPr>
             <w:tcW w:w="600" w:type="dxa"/>
-            <w:vAlign w:val="top"/>
+            <w:tcBorders>
+              <w:top w:val="single" w:color="000000" w:themeColor="text1" w:sz="4"/>
+              <w:left w:val="single" w:color="000000" w:themeColor="text1" w:sz="4"/>
+              <w:bottom w:val="single" w:color="000000" w:themeColor="text1" w:sz="4"/>
+              <w:right w:val="single" w:color="000000" w:themeColor="text1" w:sz="4"/>
+            </w:tcBorders>
+            <w:tcMar/>
           </w:tcPr>
-          <w:p>
+          <w:p wp14:textId="77777777">
             <w:pPr>
-              <w:spacing w:after="0" w:line="240" w:lineRule="auto"/>
+              <w:spacing w:after="0" w:line="360" w:lineRule="auto"/>
               <w:rPr>
                 <w:rFonts w:ascii="Times New Roman" w:hAnsi="Times New Roman" w:eastAsia="Times New Roman" w:cs="Times New Roman"/>
                 <w:sz w:val="24"/>
@@ -491,74 +451,98 @@
                 <w:sz w:val="24"/>
                 <w:szCs w:val="24"/>
               </w:rPr>
-              <w:t>3</w:t>
+              <w:t>2</w:t>
             </w:r>
           </w:p>
         </w:tc>
         <w:tc>
           <w:tcPr>
             <w:tcW w:w="2280" w:type="dxa"/>
-            <w:vAlign w:val="top"/>
+            <w:tcBorders>
+              <w:top w:val="single" w:color="000000" w:themeColor="text1" w:sz="4"/>
+              <w:left w:val="single" w:color="000000" w:themeColor="text1" w:sz="4"/>
+              <w:bottom w:val="single" w:color="000000" w:themeColor="text1" w:sz="4"/>
+              <w:right w:val="single" w:color="000000" w:themeColor="text1" w:sz="4"/>
+            </w:tcBorders>
+            <w:tcMar/>
           </w:tcPr>
-          <w:p>
+          <w:p wp14:textId="237F7BF5">
             <w:pPr>
-              <w:spacing w:after="0" w:line="240" w:lineRule="auto"/>
-              <w:rPr>
-                <w:rFonts w:ascii="Times New Roman" w:hAnsi="Times New Roman" w:eastAsia="Times New Roman" w:cs="Times New Roman"/>
-                <w:sz w:val="24"/>
-                <w:szCs w:val="24"/>
+              <w:pStyle w:val="1"/>
+              <w:spacing w:after="160" w:line="360" w:lineRule="auto"/>
+              <w:rPr>
+                <w:rFonts w:ascii="Times New Roman" w:hAnsi="Times New Roman" w:eastAsia="Times New Roman" w:cs="Times New Roman"/>
+                <w:noProof w:val="0"/>
+                <w:color w:val="444444"/>
+                <w:sz w:val="24"/>
+                <w:szCs w:val="24"/>
+                <w:lang w:val="en-US"/>
               </w:rPr>
             </w:pPr>
             <w:r>
               <w:rPr>
-                <w:rFonts w:hint="default" w:ascii="Times New Roman" w:hAnsi="Times New Roman" w:cs="Times New Roman"/>
-                <w:sz w:val="24"/>
-                <w:szCs w:val="24"/>
-                <w:vertAlign w:val="baseline"/>
-                <w:lang w:val="en-MY"/>
-              </w:rPr>
-              <w:t>Number of books reserved by each language Report</w:t>
+                <w:rFonts w:ascii="Times New Roman" w:hAnsi="Times New Roman" w:eastAsia="Times New Roman" w:cs="Times New Roman"/>
+                <w:noProof w:val="0"/>
+                <w:color w:val="444444"/>
+                <w:sz w:val="24"/>
+                <w:szCs w:val="24"/>
+                <w:lang w:val="en-US"/>
+              </w:rPr>
+              <w:t>Report of Late Unpaid Fines over 7 Days for the Month Ended March, April and May 2019</w:t>
             </w:r>
           </w:p>
         </w:tc>
         <w:tc>
           <w:tcPr>
             <w:tcW w:w="4455" w:type="dxa"/>
-            <w:vAlign w:val="top"/>
+            <w:tcBorders>
+              <w:top w:val="single" w:color="000000" w:themeColor="text1" w:sz="4"/>
+              <w:left w:val="single" w:color="000000" w:themeColor="text1" w:sz="4"/>
+              <w:bottom w:val="single" w:color="000000" w:themeColor="text1" w:sz="4"/>
+              <w:right w:val="single" w:color="000000" w:themeColor="text1" w:sz="4"/>
+            </w:tcBorders>
+            <w:tcMar/>
           </w:tcPr>
-          <w:p>
+          <w:p wp14:textId="77777777">
             <w:pPr>
-              <w:spacing w:after="0" w:line="240" w:lineRule="auto"/>
-              <w:rPr>
-                <w:rFonts w:ascii="Times New Roman" w:hAnsi="Times New Roman" w:eastAsia="Times New Roman" w:cs="Times New Roman"/>
-                <w:sz w:val="24"/>
-                <w:szCs w:val="24"/>
+              <w:spacing w:after="0" w:line="360" w:lineRule="auto"/>
+              <w:rPr>
+                <w:rFonts w:ascii="Times New Roman" w:hAnsi="Times New Roman" w:eastAsia="Times New Roman" w:cs="Times New Roman"/>
+                <w:sz w:val="24"/>
+                <w:szCs w:val="24"/>
+                <w:lang w:val="en-US"/>
               </w:rPr>
             </w:pPr>
             <w:r>
               <w:rPr>
-                <w:rFonts w:hint="default" w:ascii="Times New Roman" w:hAnsi="Times New Roman" w:cs="Times New Roman"/>
-                <w:sz w:val="24"/>
-                <w:szCs w:val="24"/>
-                <w:vertAlign w:val="baseline"/>
-                <w:lang w:val="en-MY"/>
-              </w:rPr>
-              <w:t>This report shows the number of books reserved by each language on Feb 2019.</w:t>
+                <w:rFonts w:ascii="Times New Roman" w:hAnsi="Times New Roman" w:eastAsia="Times New Roman" w:cs="Times New Roman"/>
+                <w:sz w:val="24"/>
+                <w:szCs w:val="24"/>
+                <w:lang w:val="en-US"/>
+              </w:rPr>
+              <w:t>This report shows the number of fine paid after more than or equal to one week, for each of the months from March 2019 to May 2019.</w:t>
             </w:r>
           </w:p>
         </w:tc>
         <w:tc>
           <w:tcPr>
             <w:tcW w:w="1170" w:type="dxa"/>
-            <w:vAlign w:val="top"/>
+            <w:tcBorders>
+              <w:top w:val="single" w:color="000000" w:themeColor="text1" w:sz="4"/>
+              <w:left w:val="single" w:color="000000" w:themeColor="text1" w:sz="4"/>
+              <w:bottom w:val="single" w:color="000000" w:themeColor="text1" w:sz="4"/>
+              <w:right w:val="single" w:color="000000" w:themeColor="text1" w:sz="4"/>
+            </w:tcBorders>
+            <w:tcMar/>
           </w:tcPr>
-          <w:p>
+          <w:p wp14:textId="77777777">
             <w:pPr>
-              <w:spacing w:after="0" w:line="240" w:lineRule="auto"/>
-              <w:rPr>
-                <w:rFonts w:ascii="Times New Roman" w:hAnsi="Times New Roman" w:eastAsia="Times New Roman" w:cs="Times New Roman"/>
-                <w:sz w:val="24"/>
-                <w:szCs w:val="24"/>
+              <w:spacing w:after="0" w:line="360" w:lineRule="auto"/>
+              <w:rPr>
+                <w:rFonts w:ascii="Times New Roman" w:hAnsi="Times New Roman" w:eastAsia="Times New Roman" w:cs="Times New Roman"/>
+                <w:sz w:val="24"/>
+                <w:szCs w:val="24"/>
+                <w:lang w:val="en-US"/>
               </w:rPr>
             </w:pPr>
             <w:r>
@@ -575,20 +559,202 @@
         <w:tc>
           <w:tcPr>
             <w:tcW w:w="5590" w:type="dxa"/>
-            <w:vAlign w:val="top"/>
+            <w:tcBorders>
+              <w:top w:val="single" w:color="000000" w:themeColor="text1" w:sz="4"/>
+              <w:left w:val="single" w:color="000000" w:themeColor="text1" w:sz="4"/>
+              <w:bottom w:val="single" w:color="000000" w:themeColor="text1" w:sz="4"/>
+              <w:right w:val="single" w:color="000000" w:themeColor="text1" w:sz="4"/>
+            </w:tcBorders>
+            <w:tcMar/>
           </w:tcPr>
-          <w:p>
+          <w:p wp14:textId="77777777">
             <w:pPr>
-              <w:spacing w:after="0" w:line="240" w:lineRule="auto"/>
-              <w:rPr>
-                <w:rFonts w:ascii="Times New Roman" w:hAnsi="Times New Roman" w:eastAsia="Times New Roman" w:cs="Times New Roman"/>
-                <w:sz w:val="24"/>
-                <w:szCs w:val="24"/>
+              <w:spacing w:after="0" w:line="360" w:lineRule="auto"/>
+              <w:rPr>
+                <w:rFonts w:ascii="Times New Roman" w:hAnsi="Times New Roman" w:eastAsia="Times New Roman" w:cs="Times New Roman"/>
+                <w:sz w:val="24"/>
+                <w:szCs w:val="24"/>
+                <w:lang w:val="en-US"/>
               </w:rPr>
             </w:pPr>
             <w:r>
               <w:rPr>
-                <w:rFonts w:hint="default" w:ascii="Times New Roman" w:hAnsi="Times New Roman" w:eastAsia="Times New Roman"/>
+                <w:rFonts w:ascii="Times New Roman" w:hAnsi="Times New Roman" w:eastAsia="Times New Roman" w:cs="Times New Roman"/>
+                <w:sz w:val="24"/>
+                <w:szCs w:val="24"/>
+                <w:lang w:val="en-US"/>
+              </w:rPr>
+              <w:t>The Library Manager would use this report to help him/her to make decision to make more efforts to decrease the number of days before fine paid overall.</w:t>
+            </w:r>
+          </w:p>
+        </w:tc>
+      </w:tr>
+      <w:tr xmlns:wp14="http://schemas.microsoft.com/office/word/2010/wordml" wp14:textId="77777777">
+        <w:tblPrEx>
+          <w:tblBorders>
+            <w:top w:val="single" w:color="000000" w:themeColor="text1" w:sz="4" w:space="0"/>
+            <w:left w:val="single" w:color="000000" w:themeColor="text1" w:sz="4" w:space="0"/>
+            <w:bottom w:val="single" w:color="000000" w:themeColor="text1" w:sz="4" w:space="0"/>
+            <w:right w:val="single" w:color="000000" w:themeColor="text1" w:sz="4" w:space="0"/>
+            <w:insideH w:val="single" w:color="000000" w:themeColor="text1" w:sz="4" w:space="0"/>
+            <w:insideV w:val="single" w:color="000000" w:themeColor="text1" w:sz="4" w:space="0"/>
+          </w:tblBorders>
+          <w:tblLayout w:type="fixed"/>
+          <w:tblCellMar>
+            <w:top w:w="0" w:type="dxa"/>
+            <w:left w:w="108" w:type="dxa"/>
+            <w:bottom w:w="0" w:type="dxa"/>
+            <w:right w:w="108" w:type="dxa"/>
+          </w:tblCellMar>
+        </w:tblPrEx>
+        <w:tc>
+          <w:tcPr>
+            <w:tcW w:w="600" w:type="dxa"/>
+            <w:tcBorders>
+              <w:top w:val="single" w:color="000000" w:themeColor="text1" w:sz="4"/>
+              <w:left w:val="single" w:color="000000" w:themeColor="text1" w:sz="4"/>
+              <w:bottom w:val="single" w:color="000000" w:themeColor="text1" w:sz="4"/>
+              <w:right w:val="single" w:color="000000" w:themeColor="text1" w:sz="4"/>
+            </w:tcBorders>
+            <w:tcMar/>
+          </w:tcPr>
+          <w:p wp14:textId="77777777">
+            <w:pPr>
+              <w:spacing w:after="0" w:line="360" w:lineRule="auto"/>
+              <w:rPr>
+                <w:rFonts w:ascii="Times New Roman" w:hAnsi="Times New Roman" w:eastAsia="Times New Roman" w:cs="Times New Roman"/>
+                <w:sz w:val="24"/>
+                <w:szCs w:val="24"/>
+              </w:rPr>
+            </w:pPr>
+            <w:r>
+              <w:rPr>
+                <w:rFonts w:ascii="Times New Roman" w:hAnsi="Times New Roman" w:eastAsia="Times New Roman" w:cs="Times New Roman"/>
+                <w:sz w:val="24"/>
+                <w:szCs w:val="24"/>
+              </w:rPr>
+              <w:t>3</w:t>
+            </w:r>
+          </w:p>
+        </w:tc>
+        <w:tc>
+          <w:tcPr>
+            <w:tcW w:w="2280" w:type="dxa"/>
+            <w:tcBorders>
+              <w:top w:val="single" w:color="000000" w:themeColor="text1" w:sz="4"/>
+              <w:left w:val="single" w:color="000000" w:themeColor="text1" w:sz="4"/>
+              <w:bottom w:val="single" w:color="000000" w:themeColor="text1" w:sz="4"/>
+              <w:right w:val="single" w:color="000000" w:themeColor="text1" w:sz="4"/>
+            </w:tcBorders>
+            <w:tcMar/>
+          </w:tcPr>
+          <w:p wp14:textId="1102F43A">
+            <w:pPr>
+              <w:spacing w:after="0" w:line="360" w:lineRule="auto"/>
+              <w:rPr>
+                <w:rFonts w:ascii="Times New Roman" w:hAnsi="Times New Roman" w:eastAsia="Times New Roman" w:cs="Times New Roman"/>
+                <w:sz w:val="24"/>
+                <w:szCs w:val="24"/>
+              </w:rPr>
+            </w:pPr>
+            <w:r>
+              <w:rPr>
+                <w:rFonts w:ascii="Times New Roman" w:hAnsi="Times New Roman" w:eastAsia="Times New Roman" w:cs="Times New Roman"/>
+                <w:sz w:val="24"/>
+                <w:szCs w:val="24"/>
+                <w:vertAlign w:val="baseline"/>
+                <w:lang w:val="en-MY"/>
+              </w:rPr>
+              <w:t>Number of books reserved by each language on Feb 2019</w:t>
+            </w:r>
+          </w:p>
+        </w:tc>
+        <w:tc>
+          <w:tcPr>
+            <w:tcW w:w="4455" w:type="dxa"/>
+            <w:tcBorders>
+              <w:top w:val="single" w:color="000000" w:themeColor="text1" w:sz="4"/>
+              <w:left w:val="single" w:color="000000" w:themeColor="text1" w:sz="4"/>
+              <w:bottom w:val="single" w:color="000000" w:themeColor="text1" w:sz="4"/>
+              <w:right w:val="single" w:color="000000" w:themeColor="text1" w:sz="4"/>
+            </w:tcBorders>
+            <w:tcMar/>
+          </w:tcPr>
+          <w:p wp14:textId="77777777">
+            <w:pPr>
+              <w:spacing w:after="0" w:line="360" w:lineRule="auto"/>
+              <w:rPr>
+                <w:rFonts w:ascii="Times New Roman" w:hAnsi="Times New Roman" w:eastAsia="Times New Roman" w:cs="Times New Roman"/>
+                <w:sz w:val="24"/>
+                <w:szCs w:val="24"/>
+              </w:rPr>
+            </w:pPr>
+            <w:r>
+              <w:rPr>
+                <w:rFonts w:ascii="Times New Roman" w:hAnsi="Times New Roman" w:eastAsia="Times New Roman" w:cs="Times New Roman"/>
+                <w:sz w:val="24"/>
+                <w:szCs w:val="24"/>
+                <w:vertAlign w:val="baseline"/>
+                <w:lang w:val="en-MY"/>
+              </w:rPr>
+              <w:t>This report shows the number of books reserved by each language on Feb 2019.</w:t>
+            </w:r>
+          </w:p>
+        </w:tc>
+        <w:tc>
+          <w:tcPr>
+            <w:tcW w:w="1170" w:type="dxa"/>
+            <w:tcBorders>
+              <w:top w:val="single" w:color="000000" w:themeColor="text1" w:sz="4"/>
+              <w:left w:val="single" w:color="000000" w:themeColor="text1" w:sz="4"/>
+              <w:bottom w:val="single" w:color="000000" w:themeColor="text1" w:sz="4"/>
+              <w:right w:val="single" w:color="000000" w:themeColor="text1" w:sz="4"/>
+            </w:tcBorders>
+            <w:tcMar/>
+          </w:tcPr>
+          <w:p wp14:textId="77777777">
+            <w:pPr>
+              <w:spacing w:after="0" w:line="360" w:lineRule="auto"/>
+              <w:rPr>
+                <w:rFonts w:ascii="Times New Roman" w:hAnsi="Times New Roman" w:eastAsia="Times New Roman" w:cs="Times New Roman"/>
+                <w:sz w:val="24"/>
+                <w:szCs w:val="24"/>
+              </w:rPr>
+            </w:pPr>
+            <w:r>
+              <w:rPr>
+                <w:rFonts w:ascii="Times New Roman" w:hAnsi="Times New Roman" w:eastAsia="Times New Roman" w:cs="Times New Roman"/>
+                <w:sz w:val="24"/>
+                <w:szCs w:val="24"/>
+                <w:lang w:val="en-US"/>
+              </w:rPr>
+              <w:t>Library Manager</w:t>
+            </w:r>
+          </w:p>
+        </w:tc>
+        <w:tc>
+          <w:tcPr>
+            <w:tcW w:w="5590" w:type="dxa"/>
+            <w:tcBorders>
+              <w:top w:val="single" w:color="000000" w:themeColor="text1" w:sz="4"/>
+              <w:left w:val="single" w:color="000000" w:themeColor="text1" w:sz="4"/>
+              <w:bottom w:val="single" w:color="000000" w:themeColor="text1" w:sz="4"/>
+              <w:right w:val="single" w:color="000000" w:themeColor="text1" w:sz="4"/>
+            </w:tcBorders>
+            <w:tcMar/>
+          </w:tcPr>
+          <w:p wp14:textId="77777777">
+            <w:pPr>
+              <w:spacing w:after="0" w:line="360" w:lineRule="auto"/>
+              <w:rPr>
+                <w:rFonts w:ascii="Times New Roman" w:hAnsi="Times New Roman" w:eastAsia="Times New Roman" w:cs="Times New Roman"/>
+                <w:sz w:val="24"/>
+                <w:szCs w:val="24"/>
+              </w:rPr>
+            </w:pPr>
+            <w:r>
+              <w:rPr>
+                <w:rFonts w:ascii="Times New Roman" w:hAnsi="Times New Roman" w:eastAsia="Times New Roman" w:cs="Times New Roman"/>
                 <w:sz w:val="24"/>
                 <w:szCs w:val="24"/>
               </w:rPr>
@@ -596,7 +762,7 @@
             </w:r>
             <w:r>
               <w:rPr>
-                <w:rFonts w:hint="default" w:ascii="Times New Roman" w:hAnsi="Times New Roman" w:eastAsia="Times New Roman"/>
+                <w:rFonts w:ascii="Times New Roman" w:hAnsi="Times New Roman" w:eastAsia="Times New Roman" w:cs="Times New Roman"/>
                 <w:sz w:val="24"/>
                 <w:szCs w:val="24"/>
                 <w:lang w:val="en-MY"/>
@@ -605,17 +771,19 @@
             </w:r>
             <w:r>
               <w:rPr>
-                <w:rFonts w:hint="default" w:ascii="Times New Roman" w:hAnsi="Times New Roman" w:eastAsia="Times New Roman"/>
+                <w:rFonts w:ascii="Times New Roman" w:hAnsi="Times New Roman" w:eastAsia="Times New Roman" w:cs="Times New Roman"/>
                 <w:sz w:val="24"/>
                 <w:szCs w:val="24"/>
               </w:rPr>
               <w:t xml:space="preserve"> is adequate.</w:t>
             </w:r>
+            <w:bookmarkStart w:name="_GoBack" w:id="0"/>
+            <w:bookmarkEnd w:id="0"/>
           </w:p>
         </w:tc>
       </w:tr>
     </w:tbl>
-    <w:p>
+    <w:p xmlns:wp14="http://schemas.microsoft.com/office/word/2010/wordml" wp14:textId="77777777">
       <w:pPr>
         <w:spacing w:line="360" w:lineRule="auto"/>
         <w:rPr>
@@ -624,16 +792,10 @@
           <w:szCs w:val="24"/>
         </w:rPr>
       </w:pPr>
-      <w:bookmarkStart w:id="0" w:name="_GoBack"/>
-      <w:bookmarkEnd w:id="0"/>
     </w:p>
     <w:sectPr>
-      <w:headerReference r:id="rId5" w:type="first"/>
-      <w:footerReference r:id="rId8" w:type="first"/>
-      <w:headerReference r:id="rId3" w:type="default"/>
-      <w:footerReference r:id="rId6" w:type="default"/>
-      <w:headerReference r:id="rId4" w:type="even"/>
-      <w:footerReference r:id="rId7" w:type="even"/>
+      <w:headerReference w:type="default" r:id="rId3"/>
+      <w:footerReference w:type="default" r:id="rId4"/>
       <w:pgSz w:w="16838" w:h="11906" w:orient="landscape"/>
       <w:pgMar w:top="1440" w:right="1440" w:bottom="1440" w:left="1440" w:header="720" w:footer="720" w:gutter="0"/>
       <w:cols w:space="720" w:num="1"/>
@@ -644,8 +806,8 @@
 </file>
 
 <file path=word/footer1.xml><?xml version="1.0" encoding="utf-8"?>
-<w:ftr xmlns:wpc="http://schemas.microsoft.com/office/word/2010/wordprocessingCanvas" xmlns:mc="http://schemas.openxmlformats.org/markup-compatibility/2006" xmlns:o="urn:schemas-microsoft-com:office:office" xmlns:r="http://schemas.openxmlformats.org/officeDocument/2006/relationships" xmlns:m="http://schemas.openxmlformats.org/officeDocument/2006/math" xmlns:v="urn:schemas-microsoft-com:vml" xmlns:wp14="http://schemas.microsoft.com/office/word/2010/wordprocessingDrawing" xmlns:wp="http://schemas.openxmlformats.org/drawingml/2006/wordprocessingDrawing" xmlns:w10="urn:schemas-microsoft-com:office:word" xmlns:w="http://schemas.openxmlformats.org/wordprocessingml/2006/main" xmlns:w14="http://schemas.microsoft.com/office/word/2010/wordml" xmlns:w15="http://schemas.microsoft.com/office/word/2012/wordml" xmlns:wpg="http://schemas.microsoft.com/office/word/2010/wordprocessingGroup" xmlns:wpi="http://schemas.microsoft.com/office/word/2010/wordprocessingInk" xmlns:wne="http://schemas.microsoft.com/office/word/2006/wordml" xmlns:wps="http://schemas.microsoft.com/office/word/2010/wordprocessingShape" xmlns:wpsCustomData="http://www.wps.cn/officeDocument/2013/wpsCustomData" mc:Ignorable="w14 w15 wp14">
-  <w:p>
+<w:ftr xmlns:wpc="http://schemas.microsoft.com/office/word/2010/wordprocessingCanvas" xmlns:mc="http://schemas.openxmlformats.org/markup-compatibility/2006" xmlns:o="urn:schemas-microsoft-com:office:office" xmlns:r="http://schemas.openxmlformats.org/officeDocument/2006/relationships" xmlns:m="http://schemas.openxmlformats.org/officeDocument/2006/math" xmlns:v="urn:schemas-microsoft-com:vml" xmlns:wp14="http://schemas.microsoft.com/office/word/2010/wordprocessingDrawing" xmlns:wp="http://schemas.openxmlformats.org/drawingml/2006/wordprocessingDrawing" xmlns:w10="urn:schemas-microsoft-com:office:word" xmlns:w="http://schemas.openxmlformats.org/wordprocessingml/2006/main" xmlns:w14="http://schemas.microsoft.com/office/word/2010/wordml" xmlns:w15="http://schemas.microsoft.com/office/word/2012/wordml" xmlns:wpg="http://schemas.microsoft.com/office/word/2010/wordprocessingGroup" xmlns:wpi="http://schemas.microsoft.com/office/word/2010/wordprocessingInk" xmlns:wne="http://schemas.microsoft.com/office/word/2006/wordml" xmlns:wps="http://schemas.microsoft.com/office/word/2010/wordprocessingShape" xmlns:wpsCustomData="http://www.wps.cn/officeDocument/2013/wpsCustomData" xmlns:a="http://schemas.openxmlformats.org/drawingml/2006/main" mc:Ignorable="w14 w15 wp14">
+  <w:p xmlns:wp14="http://schemas.microsoft.com/office/word/2010/wordml" wp14:textId="77777777">
     <w:pPr>
       <w:pStyle w:val="2"/>
     </w:pPr>
@@ -656,16 +818,25 @@
       <mc:AlternateContent>
         <mc:Choice Requires="wpg">
           <w:drawing>
-            <wp:anchor distT="0" distB="0" distL="0" distR="0" simplePos="0" relativeHeight="251660288" behindDoc="0" locked="0" layoutInCell="1" allowOverlap="1">
+            <wp:anchor xmlns:wp14="http://schemas.microsoft.com/office/word/2010/wordprocessingDrawing" distT="0" distB="0" distL="0" distR="0" simplePos="0" relativeHeight="251660288" behindDoc="0" locked="0" layoutInCell="1" allowOverlap="1" wp14:anchorId="199C5FDC" wp14:editId="7777777">
               <wp:simplePos x="0" y="0"/>
               <wp:positionH relativeFrom="margin">
-                <wp:posOffset>-57150</wp:posOffset>
+                <wp:align>right</wp:align>
               </wp:positionH>
-              <wp:positionV relativeFrom="bottomMargin">
-                <wp:posOffset>183515</wp:posOffset>
-              </wp:positionV>
-              <wp:extent cx="8877300" cy="291465"/>
-              <wp:effectExtent l="0" t="0" r="0" b="13335"/>
+              <mc:AlternateContent>
+                <mc:Choice Requires="wp14">
+                  <wp:positionV relativeFrom="bottomMargin">
+                    <wp14:pctPosVOffset>20000</wp14:pctPosVOffset>
+                  </wp:positionV>
+                </mc:Choice>
+                <mc:Fallback>
+                  <wp:positionV relativeFrom="page">
+                    <wp:posOffset>6828790</wp:posOffset>
+                  </wp:positionV>
+                </mc:Fallback>
+              </mc:AlternateContent>
+              <wp:extent cx="5943600" cy="320040"/>
+              <wp:effectExtent l="0" t="0" r="0" b="3810"/>
               <wp:wrapSquare wrapText="bothSides"/>
               <wp:docPr id="37" name="Group 37"/>
               <wp:cNvGraphicFramePr/>
@@ -676,9 +847,9 @@
                     <wpg:grpSpPr>
                       <a:xfrm>
                         <a:off x="0" y="0"/>
-                        <a:ext cx="8877300" cy="291465"/>
-                        <a:chOff x="-57401" y="0"/>
-                        <a:chExt cx="8906577" cy="295276"/>
+                        <a:ext cx="5943600" cy="320040"/>
+                        <a:chOff x="0" y="0"/>
+                        <a:chExt cx="5962650" cy="323851"/>
                       </a:xfrm>
                     </wpg:grpSpPr>
                     <wps:wsp>
@@ -724,8 +895,8 @@
                       <wps:cNvSpPr txBox="1"/>
                       <wps:spPr>
                         <a:xfrm>
-                          <a:off x="-57401" y="38101"/>
-                          <a:ext cx="8906577" cy="257175"/>
+                          <a:off x="0" y="66676"/>
+                          <a:ext cx="5943600" cy="257175"/>
                         </a:xfrm>
                         <a:prstGeom prst="rect">
                           <a:avLst/>
@@ -789,7 +960,7 @@
                               </w:rPr>
                             </w:sdtEndPr>
                             <w:sdtContent>
-                              <w:p>
+                              <w:p xmlns:wp14="http://schemas.microsoft.com/office/word/2010/wordml" wp14:textId="77777777">
                                 <w:pPr>
                                   <w:jc w:val="right"/>
                                   <w:rPr>
@@ -822,7 +993,7 @@
                               </w:p>
                             </w:sdtContent>
                           </w:sdt>
-                          <w:p>
+                          <w:p xmlns:wp14="http://schemas.microsoft.com/office/word/2010/wordml" wp14:textId="77777777">
                             <w:pPr>
                               <w:jc w:val="right"/>
                               <w:rPr>
@@ -839,20 +1010,26 @@
                   </wpg:wgp>
                 </a:graphicData>
               </a:graphic>
+              <wp14:sizeRelH relativeFrom="margin">
+                <wp14:pctWidth>100000</wp14:pctWidth>
+              </wp14:sizeRelH>
+              <wp14:sizeRelV relativeFrom="page">
+                <wp14:pctHeight>0</wp14:pctHeight>
+              </wp14:sizeRelV>
             </wp:anchor>
           </w:drawing>
         </mc:Choice>
         <mc:Fallback>
-          <w:pict>
-            <v:group id="_x0000_s1026" o:spid="_x0000_s1026" o:spt="203" style="position:absolute;left:0pt;margin-left:67.5pt;margin-top:537.75pt;height:22.95pt;width:699pt;mso-position-horizontal-relative:page;mso-position-vertical-relative:page;mso-wrap-distance-bottom:0pt;mso-wrap-distance-left:0pt;mso-wrap-distance-right:0pt;mso-wrap-distance-top:0pt;z-index:251660288;mso-width-relative:page;mso-height-relative:page;" coordorigin="-57401,0" coordsize="8906577,295276" o:gfxdata="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">
+          <w:pict w14:anchorId="3DC191E8">
+            <v:group id="_x0000_s1026" style="position:absolute;left:0pt;margin-left:72.05pt;margin-top:537.7pt;height:25.2pt;width:468pt;mso-position-horizontal-relative:page;mso-position-vertical-relative:page;mso-wrap-distance-bottom:0pt;mso-wrap-distance-left:0pt;mso-wrap-distance-right:0pt;mso-wrap-distance-top:0pt;z-index:251660288;mso-width-relative:margin;mso-height-relative:page;mso-width-percent:1000;" coordsize="5962650,323851" o:spid="_x0000_s1026" o:spt="203" o:gfxdata="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">
               <o:lock v:ext="edit" aspectratio="f"/>
-              <v:rect id="_x0000_s1026" o:spid="_x0000_s1026" o:spt="1" style="position:absolute;left:19050;top:0;height:18826;width:5943600;v-text-anchor:middle;" fillcolor="#000000 [3213]" filled="t" stroked="f" coordsize="21600,21600" o:gfxdata="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">
+              <v:rect id="_x0000_s1026" style="position:absolute;left:19050;top:0;height:18826;width:5943600;v-text-anchor:middle;" coordsize="21600,21600" o:spid="_x0000_s1026" filled="t" fillcolor="#000000 [3213]" stroked="f" o:spt="1" o:gfxdata="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">
                 <v:fill on="t" focussize="0,0"/>
                 <v:stroke on="f" weight="1pt" miterlimit="8" joinstyle="miter"/>
                 <v:imagedata o:title=""/>
                 <o:lock v:ext="edit" aspectratio="f"/>
               </v:rect>
-              <v:shape id="_x0000_s1026" o:spid="_x0000_s1026" o:spt="202" type="#_x0000_t202" style="position:absolute;left:-57401;top:38101;height:257175;width:8906577;v-text-anchor:bottom;" filled="f" stroked="f" coordsize="21600,21600" o:gfxdata="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">
+              <v:shape id="_x0000_s1026" style="position:absolute;left:0;top:66676;height:257175;width:5943600;v-text-anchor:bottom;" coordsize="21600,21600" o:spid="_x0000_s1026" filled="f" stroked="f" o:spt="202" type="#_x0000_t202" o:gfxdata="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">
                 <v:fill on="f" focussize="0,0"/>
                 <v:stroke on="f" weight="0.5pt"/>
                 <v:imagedata o:title=""/>
@@ -896,7 +1073,7 @@
                         </w:rPr>
                       </w:sdtEndPr>
                       <w:sdtContent>
-                        <w:p>
+                        <w:p wp14:textId="77777777">
                           <w:pPr>
                             <w:jc w:val="right"/>
                             <w:rPr>
@@ -929,7 +1106,7 @@
                         </w:p>
                       </w:sdtContent>
                     </w:sdt>
-                    <w:p>
+                    <w:p wp14:textId="77777777">
                       <w:pPr>
                         <w:jc w:val="right"/>
                         <w:rPr>
@@ -950,7 +1127,7 @@
       <mc:AlternateContent>
         <mc:Choice Requires="wps">
           <w:drawing>
-            <wp:anchor distT="0" distB="0" distL="0" distR="0" simplePos="0" relativeHeight="251659264" behindDoc="0" locked="0" layoutInCell="1" allowOverlap="1">
+            <wp:anchor xmlns:wp14="http://schemas.microsoft.com/office/word/2010/wordprocessingDrawing" distT="0" distB="0" distL="0" distR="0" simplePos="0" relativeHeight="251659264" behindDoc="0" locked="0" layoutInCell="1" allowOverlap="1" wp14:anchorId="57598C14" wp14:editId="7777777">
               <wp:simplePos x="0" y="0"/>
               <wp:positionH relativeFrom="rightMargin">
                 <wp:align>left</wp:align>
@@ -1009,7 +1186,7 @@
                     </wps:style>
                     <wps:txbx>
                       <w:txbxContent>
-                        <w:p>
+                        <w:p xmlns:wp14="http://schemas.microsoft.com/office/word/2010/wordml" wp14:textId="77777777">
                           <w:pPr>
                             <w:jc w:val="right"/>
                             <w:rPr>
@@ -1101,15 +1278,15 @@
           </w:drawing>
         </mc:Choice>
         <mc:Fallback>
-          <w:pict>
-            <v:rect id="_x0000_s1026" o:spid="_x0000_s1026" o:spt="1" style="position:absolute;left:0pt;margin-left:769.9pt;margin-top:537.7pt;height:25.2pt;width:36pt;mso-position-horizontal-relative:page;mso-position-vertical-relative:page;mso-wrap-distance-bottom:0pt;mso-wrap-distance-left:0pt;mso-wrap-distance-right:0pt;mso-wrap-distance-top:0pt;z-index:251659264;v-text-anchor:bottom;mso-width-relative:page;mso-height-relative:page;" fillcolor="#000000 [3213]" filled="t" stroked="f" coordsize="21600,21600" o:gfxdata="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">
+          <w:pict w14:anchorId="3C44F969">
+            <v:rect id="_x0000_s1026" style="position:absolute;left:0pt;margin-left:769.9pt;margin-top:537.7pt;height:25.2pt;width:36pt;mso-position-horizontal-relative:page;mso-position-vertical-relative:page;mso-wrap-distance-bottom:0pt;mso-wrap-distance-left:0pt;mso-wrap-distance-right:0pt;mso-wrap-distance-top:0pt;z-index:251659264;v-text-anchor:bottom;mso-width-relative:page;mso-height-relative:page;" coordsize="21600,21600" o:spid="_x0000_s1026" filled="t" fillcolor="#000000 [3213]" stroked="f" o:spt="1" o:gfxdata="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">
               <v:fill on="t" focussize="0,0"/>
               <v:stroke on="f" weight="3pt" miterlimit="8" joinstyle="miter"/>
               <v:imagedata o:title=""/>
               <o:lock v:ext="edit" aspectratio="f"/>
               <v:textbox>
                 <w:txbxContent>
-                  <w:p>
+                  <w:p wp14:textId="77777777">
                     <w:pPr>
                       <w:jc w:val="right"/>
                       <w:rPr>
@@ -1201,58 +1378,87 @@
 </w:ftr>
 </file>
 
-<file path=word/footer2.xml><?xml version="1.0" encoding="utf-8"?>
-<w:ftr xmlns:wpc="http://schemas.microsoft.com/office/word/2010/wordprocessingCanvas" xmlns:mc="http://schemas.openxmlformats.org/markup-compatibility/2006" xmlns:o="urn:schemas-microsoft-com:office:office" xmlns:r="http://schemas.openxmlformats.org/officeDocument/2006/relationships" xmlns:m="http://schemas.openxmlformats.org/officeDocument/2006/math" xmlns:v="urn:schemas-microsoft-com:vml" xmlns:wp14="http://schemas.microsoft.com/office/word/2010/wordprocessingDrawing" xmlns:wp="http://schemas.openxmlformats.org/drawingml/2006/wordprocessingDrawing" xmlns:w10="urn:schemas-microsoft-com:office:word" xmlns:w="http://schemas.openxmlformats.org/wordprocessingml/2006/main" xmlns:w14="http://schemas.microsoft.com/office/word/2010/wordml" xmlns:w15="http://schemas.microsoft.com/office/word/2012/wordml" xmlns:wpg="http://schemas.microsoft.com/office/word/2010/wordprocessingGroup" xmlns:wpi="http://schemas.microsoft.com/office/word/2010/wordprocessingInk" xmlns:wne="http://schemas.microsoft.com/office/word/2006/wordml" xmlns:wps="http://schemas.microsoft.com/office/word/2010/wordprocessingShape" xmlns:wpsCustomData="http://www.wps.cn/officeDocument/2013/wpsCustomData" mc:Ignorable="w14 w15 wp14">
-  <w:p>
-    <w:pPr>
-      <w:pStyle w:val="2"/>
-    </w:pPr>
-  </w:p>
-</w:ftr>
-</file>
-
-<file path=word/footer3.xml><?xml version="1.0" encoding="utf-8"?>
-<w:ftr xmlns:wpc="http://schemas.microsoft.com/office/word/2010/wordprocessingCanvas" xmlns:mc="http://schemas.openxmlformats.org/markup-compatibility/2006" xmlns:o="urn:schemas-microsoft-com:office:office" xmlns:r="http://schemas.openxmlformats.org/officeDocument/2006/relationships" xmlns:m="http://schemas.openxmlformats.org/officeDocument/2006/math" xmlns:v="urn:schemas-microsoft-com:vml" xmlns:wp14="http://schemas.microsoft.com/office/word/2010/wordprocessingDrawing" xmlns:wp="http://schemas.openxmlformats.org/drawingml/2006/wordprocessingDrawing" xmlns:w10="urn:schemas-microsoft-com:office:word" xmlns:w="http://schemas.openxmlformats.org/wordprocessingml/2006/main" xmlns:w14="http://schemas.microsoft.com/office/word/2010/wordml" xmlns:w15="http://schemas.microsoft.com/office/word/2012/wordml" xmlns:wpg="http://schemas.microsoft.com/office/word/2010/wordprocessingGroup" xmlns:wpi="http://schemas.microsoft.com/office/word/2010/wordprocessingInk" xmlns:wne="http://schemas.microsoft.com/office/word/2006/wordml" xmlns:wps="http://schemas.microsoft.com/office/word/2010/wordprocessingShape" xmlns:wpsCustomData="http://www.wps.cn/officeDocument/2013/wpsCustomData" mc:Ignorable="w14 w15 wp14">
-  <w:p>
-    <w:pPr>
-      <w:pStyle w:val="2"/>
-    </w:pPr>
-  </w:p>
-</w:ftr>
-</file>
-
 <file path=word/header1.xml><?xml version="1.0" encoding="utf-8"?>
 <w:hdr xmlns:wpc="http://schemas.microsoft.com/office/word/2010/wordprocessingCanvas" xmlns:mc="http://schemas.openxmlformats.org/markup-compatibility/2006" xmlns:o="urn:schemas-microsoft-com:office:office" xmlns:r="http://schemas.openxmlformats.org/officeDocument/2006/relationships" xmlns:m="http://schemas.openxmlformats.org/officeDocument/2006/math" xmlns:v="urn:schemas-microsoft-com:vml" xmlns:wp14="http://schemas.microsoft.com/office/word/2010/wordprocessingDrawing" xmlns:wp="http://schemas.openxmlformats.org/drawingml/2006/wordprocessingDrawing" xmlns:w10="urn:schemas-microsoft-com:office:word" xmlns:w="http://schemas.openxmlformats.org/wordprocessingml/2006/main" xmlns:w14="http://schemas.microsoft.com/office/word/2010/wordml" xmlns:w15="http://schemas.microsoft.com/office/word/2012/wordml" xmlns:wpg="http://schemas.microsoft.com/office/word/2010/wordprocessingGroup" xmlns:wpi="http://schemas.microsoft.com/office/word/2010/wordprocessingInk" xmlns:wne="http://schemas.microsoft.com/office/word/2006/wordml" xmlns:wps="http://schemas.microsoft.com/office/word/2010/wordprocessingShape" xmlns:wpsCustomData="http://www.wps.cn/officeDocument/2013/wpsCustomData" mc:Ignorable="w14 w15 wp14">
-  <w:p>
+  <w:tbl>
+    <w:tblPr>
+      <w:tblStyle w:val="5"/>
+      <w:tblW w:w="13959" w:type="dxa"/>
+      <w:tblInd w:w="0" w:type="dxa"/>
+      <w:tblLayout w:type="fixed"/>
+      <w:tblCellMar>
+        <w:top w:w="0" w:type="dxa"/>
+        <w:left w:w="108" w:type="dxa"/>
+        <w:bottom w:w="0" w:type="dxa"/>
+        <w:right w:w="108" w:type="dxa"/>
+      </w:tblCellMar>
+    </w:tblPr>
+    <w:tblGrid>
+      <w:gridCol w:w="4653"/>
+      <w:gridCol w:w="4653"/>
+      <w:gridCol w:w="4653"/>
+    </w:tblGrid>
+    <w:tr xmlns:wp14="http://schemas.microsoft.com/office/word/2010/wordml" wp14:textId="77777777">
+      <w:tblPrEx>
+        <w:tblLayout w:type="fixed"/>
+        <w:tblCellMar>
+          <w:top w:w="0" w:type="dxa"/>
+          <w:left w:w="108" w:type="dxa"/>
+          <w:bottom w:w="0" w:type="dxa"/>
+          <w:right w:w="108" w:type="dxa"/>
+        </w:tblCellMar>
+      </w:tblPrEx>
+      <w:tc>
+        <w:tcPr>
+          <w:tcW w:w="4653" w:type="dxa"/>
+        </w:tcPr>
+        <w:p wp14:textId="77777777">
+          <w:pPr>
+            <w:pStyle w:val="3"/>
+            <w:bidi w:val="0"/>
+            <w:ind w:left="-115"/>
+            <w:jc w:val="left"/>
+          </w:pPr>
+        </w:p>
+      </w:tc>
+      <w:tc>
+        <w:tcPr>
+          <w:tcW w:w="4653" w:type="dxa"/>
+        </w:tcPr>
+        <w:p wp14:textId="77777777">
+          <w:pPr>
+            <w:pStyle w:val="3"/>
+            <w:bidi w:val="0"/>
+            <w:jc w:val="center"/>
+          </w:pPr>
+        </w:p>
+      </w:tc>
+      <w:tc>
+        <w:tcPr>
+          <w:tcW w:w="4653" w:type="dxa"/>
+        </w:tcPr>
+        <w:p wp14:textId="77777777">
+          <w:pPr>
+            <w:pStyle w:val="3"/>
+            <w:bidi w:val="0"/>
+            <w:ind w:right="-115"/>
+            <w:jc w:val="right"/>
+          </w:pPr>
+        </w:p>
+      </w:tc>
+    </w:tr>
+  </w:tbl>
+  <w:p xmlns:wp14="http://schemas.microsoft.com/office/word/2010/wordml" wp14:textId="77777777">
     <w:pPr>
       <w:pStyle w:val="3"/>
-    </w:pPr>
-  </w:p>
-</w:hdr>
-</file>
-
-<file path=word/header2.xml><?xml version="1.0" encoding="utf-8"?>
-<w:hdr xmlns:wpc="http://schemas.microsoft.com/office/word/2010/wordprocessingCanvas" xmlns:mc="http://schemas.openxmlformats.org/markup-compatibility/2006" xmlns:o="urn:schemas-microsoft-com:office:office" xmlns:r="http://schemas.openxmlformats.org/officeDocument/2006/relationships" xmlns:m="http://schemas.openxmlformats.org/officeDocument/2006/math" xmlns:v="urn:schemas-microsoft-com:vml" xmlns:wp14="http://schemas.microsoft.com/office/word/2010/wordprocessingDrawing" xmlns:wp="http://schemas.openxmlformats.org/drawingml/2006/wordprocessingDrawing" xmlns:w10="urn:schemas-microsoft-com:office:word" xmlns:w="http://schemas.openxmlformats.org/wordprocessingml/2006/main" xmlns:w14="http://schemas.microsoft.com/office/word/2010/wordml" xmlns:w15="http://schemas.microsoft.com/office/word/2012/wordml" xmlns:wpg="http://schemas.microsoft.com/office/word/2010/wordprocessingGroup" xmlns:wpi="http://schemas.microsoft.com/office/word/2010/wordprocessingInk" xmlns:wne="http://schemas.microsoft.com/office/word/2006/wordml" xmlns:wps="http://schemas.microsoft.com/office/word/2010/wordprocessingShape" xmlns:wpsCustomData="http://www.wps.cn/officeDocument/2013/wpsCustomData" mc:Ignorable="w14 w15 wp14">
-  <w:p>
-    <w:pPr>
-      <w:pStyle w:val="3"/>
-    </w:pPr>
-  </w:p>
-</w:hdr>
-</file>
-
-<file path=word/header3.xml><?xml version="1.0" encoding="utf-8"?>
-<w:hdr xmlns:wpc="http://schemas.microsoft.com/office/word/2010/wordprocessingCanvas" xmlns:mc="http://schemas.openxmlformats.org/markup-compatibility/2006" xmlns:o="urn:schemas-microsoft-com:office:office" xmlns:r="http://schemas.openxmlformats.org/officeDocument/2006/relationships" xmlns:m="http://schemas.openxmlformats.org/officeDocument/2006/math" xmlns:v="urn:schemas-microsoft-com:vml" xmlns:wp14="http://schemas.microsoft.com/office/word/2010/wordprocessingDrawing" xmlns:wp="http://schemas.openxmlformats.org/drawingml/2006/wordprocessingDrawing" xmlns:w10="urn:schemas-microsoft-com:office:word" xmlns:w="http://schemas.openxmlformats.org/wordprocessingml/2006/main" xmlns:w14="http://schemas.microsoft.com/office/word/2010/wordml" xmlns:w15="http://schemas.microsoft.com/office/word/2012/wordml" xmlns:wpg="http://schemas.microsoft.com/office/word/2010/wordprocessingGroup" xmlns:wpi="http://schemas.microsoft.com/office/word/2010/wordprocessingInk" xmlns:wne="http://schemas.microsoft.com/office/word/2006/wordml" xmlns:wps="http://schemas.microsoft.com/office/word/2010/wordprocessingShape" xmlns:wpsCustomData="http://www.wps.cn/officeDocument/2013/wpsCustomData" mc:Ignorable="w14 w15 wp14">
-  <w:p>
-    <w:pPr>
-      <w:pStyle w:val="3"/>
+      <w:bidi w:val="0"/>
     </w:pPr>
   </w:p>
 </w:hdr>
 </file>
 
 <file path=word/styles.xml><?xml version="1.0" encoding="utf-8"?>
-<w:styles xmlns:mc="http://schemas.openxmlformats.org/markup-compatibility/2006" xmlns:o="urn:schemas-microsoft-com:office:office" xmlns:r="http://schemas.openxmlformats.org/officeDocument/2006/relationships" xmlns:m="http://schemas.openxmlformats.org/officeDocument/2006/math" xmlns:v="urn:schemas-microsoft-com:vml" xmlns:w="http://schemas.openxmlformats.org/wordprocessingml/2006/main" xmlns:w14="http://schemas.microsoft.com/office/word/2010/wordml" xmlns:w10="urn:schemas-microsoft-com:office:word" xmlns:sl="http://schemas.openxmlformats.org/schemaLibrary/2006/main" mc:Ignorable="w14">
+<w:styles xmlns:wp14="http://schemas.microsoft.com/office/word/2010/wordprocessingDrawing" xmlns:mc="http://schemas.openxmlformats.org/markup-compatibility/2006" xmlns:o="urn:schemas-microsoft-com:office:office" xmlns:r="http://schemas.openxmlformats.org/officeDocument/2006/relationships" xmlns:m="http://schemas.openxmlformats.org/officeDocument/2006/math" xmlns:v="urn:schemas-microsoft-com:vml" xmlns:w="http://schemas.openxmlformats.org/wordprocessingml/2006/main" xmlns:w14="http://schemas.microsoft.com/office/word/2010/wordml" xmlns:w10="urn:schemas-microsoft-com:office:word" xmlns:sl="http://schemas.openxmlformats.org/schemaLibrary/2006/main" mc:Ignorable="w14 wp14">
   <w:docDefaults>
     <w:rPrDefault>
       <w:rPr>
@@ -1260,257 +1466,257 @@
       </w:rPr>
     </w:rPrDefault>
   </w:docDefaults>
-  <w:latentStyles w:count="260" w:defQFormat="0" w:defUnhideWhenUsed="1" w:defSemiHidden="1" w:defUIPriority="99" w:defLockedState="0">
-    <w:lsdException w:qFormat="1" w:unhideWhenUsed="0" w:uiPriority="0" w:semiHidden="0" w:name="Normal"/>
-    <w:lsdException w:qFormat="1" w:unhideWhenUsed="0" w:uiPriority="9" w:semiHidden="0" w:name="heading 1"/>
-    <w:lsdException w:qFormat="1" w:uiPriority="9" w:name="heading 2"/>
-    <w:lsdException w:qFormat="1" w:uiPriority="9" w:name="heading 3"/>
-    <w:lsdException w:qFormat="1" w:uiPriority="9" w:name="heading 4"/>
-    <w:lsdException w:qFormat="1" w:uiPriority="9" w:name="heading 5"/>
-    <w:lsdException w:qFormat="1" w:uiPriority="9" w:name="heading 6"/>
-    <w:lsdException w:qFormat="1" w:uiPriority="9" w:name="heading 7"/>
-    <w:lsdException w:qFormat="1" w:uiPriority="9" w:name="heading 8"/>
-    <w:lsdException w:qFormat="1" w:uiPriority="9" w:name="heading 9"/>
-    <w:lsdException w:uiPriority="99" w:name="index 1"/>
-    <w:lsdException w:uiPriority="99" w:name="index 2"/>
-    <w:lsdException w:uiPriority="99" w:name="index 3"/>
-    <w:lsdException w:uiPriority="99" w:name="index 4"/>
-    <w:lsdException w:uiPriority="99" w:name="index 5"/>
-    <w:lsdException w:uiPriority="99" w:name="index 6"/>
-    <w:lsdException w:uiPriority="99" w:name="index 7"/>
-    <w:lsdException w:uiPriority="99" w:name="index 8"/>
-    <w:lsdException w:uiPriority="99" w:name="index 9"/>
-    <w:lsdException w:uiPriority="39" w:name="toc 1"/>
-    <w:lsdException w:uiPriority="39" w:name="toc 2"/>
-    <w:lsdException w:uiPriority="39" w:name="toc 3"/>
-    <w:lsdException w:uiPriority="39" w:name="toc 4"/>
-    <w:lsdException w:uiPriority="39" w:name="toc 5"/>
-    <w:lsdException w:uiPriority="39" w:name="toc 6"/>
-    <w:lsdException w:uiPriority="39" w:name="toc 7"/>
-    <w:lsdException w:uiPriority="39" w:name="toc 8"/>
-    <w:lsdException w:uiPriority="39" w:name="toc 9"/>
-    <w:lsdException w:uiPriority="99" w:name="Normal Indent"/>
-    <w:lsdException w:uiPriority="99" w:name="footnote text"/>
-    <w:lsdException w:uiPriority="99" w:name="annotation text"/>
-    <w:lsdException w:uiPriority="99" w:semiHidden="0" w:name="header"/>
-    <w:lsdException w:uiPriority="99" w:semiHidden="0" w:name="footer"/>
-    <w:lsdException w:uiPriority="99" w:name="index heading"/>
-    <w:lsdException w:qFormat="1" w:uiPriority="35" w:name="caption"/>
-    <w:lsdException w:uiPriority="99" w:name="table of figures"/>
-    <w:lsdException w:uiPriority="99" w:name="envelope address"/>
-    <w:lsdException w:uiPriority="99" w:name="envelope return"/>
-    <w:lsdException w:uiPriority="99" w:name="footnote reference"/>
-    <w:lsdException w:uiPriority="99" w:name="annotation reference"/>
-    <w:lsdException w:uiPriority="99" w:name="line number"/>
-    <w:lsdException w:uiPriority="99" w:name="page number"/>
-    <w:lsdException w:uiPriority="99" w:name="endnote reference"/>
-    <w:lsdException w:uiPriority="99" w:name="endnote text"/>
-    <w:lsdException w:uiPriority="99" w:name="table of authorities"/>
-    <w:lsdException w:uiPriority="99" w:name="macro"/>
-    <w:lsdException w:uiPriority="99" w:name="toa heading"/>
-    <w:lsdException w:uiPriority="99" w:name="List"/>
-    <w:lsdException w:uiPriority="99" w:name="List Bullet"/>
-    <w:lsdException w:uiPriority="99" w:name="List Number"/>
-    <w:lsdException w:uiPriority="99" w:name="List 2"/>
-    <w:lsdException w:uiPriority="99" w:name="List 3"/>
-    <w:lsdException w:uiPriority="99" w:name="List 4"/>
-    <w:lsdException w:uiPriority="99" w:name="List 5"/>
-    <w:lsdException w:uiPriority="99" w:name="List Bullet 2"/>
-    <w:lsdException w:uiPriority="99" w:name="List Bullet 3"/>
-    <w:lsdException w:uiPriority="99" w:name="List Bullet 4"/>
-    <w:lsdException w:uiPriority="99" w:name="List Bullet 5"/>
-    <w:lsdException w:uiPriority="99" w:name="List Number 2"/>
-    <w:lsdException w:uiPriority="99" w:name="List Number 3"/>
-    <w:lsdException w:uiPriority="99" w:name="List Number 4"/>
-    <w:lsdException w:uiPriority="99" w:name="List Number 5"/>
-    <w:lsdException w:qFormat="1" w:unhideWhenUsed="0" w:uiPriority="10" w:semiHidden="0" w:name="Title"/>
-    <w:lsdException w:uiPriority="99" w:name="Closing"/>
-    <w:lsdException w:uiPriority="99" w:name="Signature"/>
-    <w:lsdException w:uiPriority="1" w:name="Default Paragraph Font"/>
-    <w:lsdException w:uiPriority="99" w:name="Body Text"/>
-    <w:lsdException w:uiPriority="99" w:name="Body Text Indent"/>
-    <w:lsdException w:uiPriority="99" w:name="List Continue"/>
-    <w:lsdException w:uiPriority="99" w:name="List Continue 2"/>
-    <w:lsdException w:uiPriority="99" w:name="List Continue 3"/>
-    <w:lsdException w:uiPriority="99" w:name="List Continue 4"/>
-    <w:lsdException w:uiPriority="99" w:name="List Continue 5"/>
-    <w:lsdException w:uiPriority="99" w:name="Message Header"/>
-    <w:lsdException w:qFormat="1" w:unhideWhenUsed="0" w:uiPriority="11" w:semiHidden="0" w:name="Subtitle"/>
-    <w:lsdException w:uiPriority="99" w:name="Salutation"/>
-    <w:lsdException w:uiPriority="99" w:name="Date"/>
-    <w:lsdException w:uiPriority="99" w:name="Body Text First Indent"/>
-    <w:lsdException w:uiPriority="99" w:name="Body Text First Indent 2"/>
-    <w:lsdException w:uiPriority="99" w:name="Note Heading"/>
-    <w:lsdException w:uiPriority="99" w:name="Body Text 2"/>
-    <w:lsdException w:uiPriority="99" w:name="Body Text 3"/>
-    <w:lsdException w:uiPriority="99" w:name="Body Text Indent 2"/>
-    <w:lsdException w:uiPriority="99" w:name="Body Text Indent 3"/>
-    <w:lsdException w:uiPriority="99" w:name="Block Text"/>
-    <w:lsdException w:uiPriority="99" w:name="Hyperlink"/>
-    <w:lsdException w:uiPriority="99" w:name="FollowedHyperlink"/>
-    <w:lsdException w:qFormat="1" w:unhideWhenUsed="0" w:uiPriority="22" w:semiHidden="0" w:name="Strong"/>
-    <w:lsdException w:qFormat="1" w:unhideWhenUsed="0" w:uiPriority="20" w:semiHidden="0" w:name="Emphasis"/>
-    <w:lsdException w:uiPriority="99" w:name="Document Map"/>
-    <w:lsdException w:uiPriority="99" w:name="Plain Text"/>
-    <w:lsdException w:uiPriority="99" w:name="E-mail Signature"/>
-    <w:lsdException w:uiPriority="99" w:name="Normal (Web)"/>
-    <w:lsdException w:uiPriority="99" w:name="HTML Acronym"/>
-    <w:lsdException w:uiPriority="99" w:name="HTML Address"/>
-    <w:lsdException w:uiPriority="99" w:name="HTML Cite"/>
-    <w:lsdException w:uiPriority="99" w:name="HTML Code"/>
-    <w:lsdException w:uiPriority="99" w:name="HTML Definition"/>
-    <w:lsdException w:uiPriority="99" w:name="HTML Keyboard"/>
-    <w:lsdException w:uiPriority="99" w:name="HTML Preformatted"/>
-    <w:lsdException w:uiPriority="99" w:name="HTML Sample"/>
-    <w:lsdException w:uiPriority="99" w:name="HTML Typewriter"/>
-    <w:lsdException w:uiPriority="99" w:name="HTML Variable"/>
-    <w:lsdException w:qFormat="1" w:uiPriority="99" w:name="Normal Table"/>
-    <w:lsdException w:uiPriority="99" w:name="annotation subject"/>
-    <w:lsdException w:uiPriority="99" w:name="Table Simple 1"/>
-    <w:lsdException w:uiPriority="99" w:name="Table Simple 2"/>
-    <w:lsdException w:uiPriority="99" w:name="Table Simple 3"/>
-    <w:lsdException w:uiPriority="99" w:name="Table Classic 1"/>
-    <w:lsdException w:uiPriority="99" w:name="Table Classic 2"/>
-    <w:lsdException w:uiPriority="99" w:name="Table Classic 3"/>
-    <w:lsdException w:uiPriority="99" w:name="Table Classic 4"/>
-    <w:lsdException w:uiPriority="99" w:name="Table Colorful 1"/>
-    <w:lsdException w:uiPriority="99" w:name="Table Colorful 2"/>
-    <w:lsdException w:uiPriority="99" w:name="Table Colorful 3"/>
-    <w:lsdException w:uiPriority="99" w:name="Table Columns 1"/>
-    <w:lsdException w:uiPriority="99" w:name="Table Columns 2"/>
-    <w:lsdException w:uiPriority="99" w:name="Table Columns 3"/>
-    <w:lsdException w:uiPriority="99" w:name="Table Columns 4"/>
-    <w:lsdException w:uiPriority="99" w:name="Table Columns 5"/>
-    <w:lsdException w:uiPriority="99" w:name="Table Grid 1"/>
-    <w:lsdException w:uiPriority="99" w:name="Table Grid 2"/>
-    <w:lsdException w:uiPriority="99" w:name="Table Grid 3"/>
-    <w:lsdException w:uiPriority="99" w:name="Table Grid 4"/>
-    <w:lsdException w:uiPriority="99" w:name="Table Grid 5"/>
-    <w:lsdException w:uiPriority="99" w:name="Table Grid 6"/>
-    <w:lsdException w:uiPriority="99" w:name="Table Grid 7"/>
-    <w:lsdException w:uiPriority="99" w:name="Table Grid 8"/>
-    <w:lsdException w:uiPriority="99" w:name="Table List 1"/>
-    <w:lsdException w:uiPriority="99" w:name="Table List 2"/>
-    <w:lsdException w:uiPriority="99" w:name="Table List 3"/>
-    <w:lsdException w:uiPriority="99" w:name="Table List 4"/>
-    <w:lsdException w:uiPriority="99" w:name="Table List 5"/>
-    <w:lsdException w:uiPriority="99" w:name="Table List 6"/>
-    <w:lsdException w:uiPriority="99" w:name="Table List 7"/>
-    <w:lsdException w:uiPriority="99" w:name="Table List 8"/>
-    <w:lsdException w:uiPriority="99" w:name="Table 3D effects 1"/>
-    <w:lsdException w:uiPriority="99" w:name="Table 3D effects 2"/>
-    <w:lsdException w:uiPriority="99" w:name="Table 3D effects 3"/>
-    <w:lsdException w:uiPriority="99" w:name="Table Contemporary"/>
-    <w:lsdException w:uiPriority="99" w:name="Table Elegant"/>
-    <w:lsdException w:uiPriority="99" w:name="Table Professional"/>
-    <w:lsdException w:uiPriority="99" w:name="Table Subtle 1"/>
-    <w:lsdException w:uiPriority="99" w:name="Table Subtle 2"/>
-    <w:lsdException w:uiPriority="99" w:name="Table Web 1"/>
-    <w:lsdException w:uiPriority="99" w:name="Table Web 2"/>
-    <w:lsdException w:uiPriority="99" w:name="Table Web 3"/>
-    <w:lsdException w:uiPriority="99" w:name="Balloon Text"/>
-    <w:lsdException w:unhideWhenUsed="0" w:uiPriority="59" w:semiHidden="0" w:name="Table Grid"/>
-    <w:lsdException w:uiPriority="99" w:name="Table Theme"/>
-    <w:lsdException w:unhideWhenUsed="0" w:uiPriority="60" w:semiHidden="0" w:name="Light Shading"/>
-    <w:lsdException w:unhideWhenUsed="0" w:uiPriority="61" w:semiHidden="0" w:name="Light List"/>
-    <w:lsdException w:unhideWhenUsed="0" w:uiPriority="62" w:semiHidden="0" w:name="Light Grid"/>
-    <w:lsdException w:unhideWhenUsed="0" w:uiPriority="63" w:semiHidden="0" w:name="Medium Shading 1"/>
-    <w:lsdException w:unhideWhenUsed="0" w:uiPriority="64" w:semiHidden="0" w:name="Medium Shading 2"/>
-    <w:lsdException w:unhideWhenUsed="0" w:uiPriority="65" w:semiHidden="0" w:name="Medium List 1"/>
-    <w:lsdException w:unhideWhenUsed="0" w:uiPriority="66" w:semiHidden="0" w:name="Medium List 2"/>
-    <w:lsdException w:unhideWhenUsed="0" w:uiPriority="67" w:semiHidden="0" w:name="Medium Grid 1"/>
-    <w:lsdException w:unhideWhenUsed="0" w:uiPriority="68" w:semiHidden="0" w:name="Medium Grid 2"/>
-    <w:lsdException w:unhideWhenUsed="0" w:uiPriority="69" w:semiHidden="0" w:name="Medium Grid 3"/>
-    <w:lsdException w:unhideWhenUsed="0" w:uiPriority="70" w:semiHidden="0" w:name="Dark List"/>
-    <w:lsdException w:unhideWhenUsed="0" w:uiPriority="71" w:semiHidden="0" w:name="Colorful Shading"/>
-    <w:lsdException w:unhideWhenUsed="0" w:uiPriority="72" w:semiHidden="0" w:name="Colorful List"/>
-    <w:lsdException w:unhideWhenUsed="0" w:uiPriority="73" w:semiHidden="0" w:name="Colorful Grid"/>
-    <w:lsdException w:unhideWhenUsed="0" w:uiPriority="60" w:semiHidden="0" w:name="Light Shading Accent 1"/>
-    <w:lsdException w:unhideWhenUsed="0" w:uiPriority="61" w:semiHidden="0" w:name="Light List Accent 1"/>
-    <w:lsdException w:unhideWhenUsed="0" w:uiPriority="62" w:semiHidden="0" w:name="Light Grid Accent 1"/>
-    <w:lsdException w:unhideWhenUsed="0" w:uiPriority="63" w:semiHidden="0" w:name="Medium Shading 1 Accent 1"/>
-    <w:lsdException w:unhideWhenUsed="0" w:uiPriority="64" w:semiHidden="0" w:name="Medium Shading 2 Accent 1"/>
-    <w:lsdException w:unhideWhenUsed="0" w:uiPriority="65" w:semiHidden="0" w:name="Medium List 1 Accent 1"/>
-    <w:lsdException w:unhideWhenUsed="0" w:uiPriority="66" w:semiHidden="0" w:name="Medium List 2 Accent 1"/>
-    <w:lsdException w:unhideWhenUsed="0" w:uiPriority="67" w:semiHidden="0" w:name="Medium Grid 1 Accent 1"/>
-    <w:lsdException w:unhideWhenUsed="0" w:uiPriority="68" w:semiHidden="0" w:name="Medium Grid 2 Accent 1"/>
-    <w:lsdException w:unhideWhenUsed="0" w:uiPriority="69" w:semiHidden="0" w:name="Medium Grid 3 Accent 1"/>
-    <w:lsdException w:unhideWhenUsed="0" w:uiPriority="70" w:semiHidden="0" w:name="Dark List Accent 1"/>
-    <w:lsdException w:unhideWhenUsed="0" w:uiPriority="71" w:semiHidden="0" w:name="Colorful Shading Accent 1"/>
-    <w:lsdException w:unhideWhenUsed="0" w:uiPriority="72" w:semiHidden="0" w:name="Colorful List Accent 1"/>
-    <w:lsdException w:unhideWhenUsed="0" w:uiPriority="73" w:semiHidden="0" w:name="Colorful Grid Accent 1"/>
-    <w:lsdException w:unhideWhenUsed="0" w:uiPriority="60" w:semiHidden="0" w:name="Light Shading Accent 2"/>
-    <w:lsdException w:unhideWhenUsed="0" w:uiPriority="61" w:semiHidden="0" w:name="Light List Accent 2"/>
-    <w:lsdException w:unhideWhenUsed="0" w:uiPriority="62" w:semiHidden="0" w:name="Light Grid Accent 2"/>
-    <w:lsdException w:unhideWhenUsed="0" w:uiPriority="63" w:semiHidden="0" w:name="Medium Shading 1 Accent 2"/>
-    <w:lsdException w:unhideWhenUsed="0" w:uiPriority="64" w:semiHidden="0" w:name="Medium Shading 2 Accent 2"/>
-    <w:lsdException w:unhideWhenUsed="0" w:uiPriority="65" w:semiHidden="0" w:name="Medium List 1 Accent 2"/>
-    <w:lsdException w:unhideWhenUsed="0" w:uiPriority="66" w:semiHidden="0" w:name="Medium List 2 Accent 2"/>
-    <w:lsdException w:unhideWhenUsed="0" w:uiPriority="67" w:semiHidden="0" w:name="Medium Grid 1 Accent 2"/>
-    <w:lsdException w:unhideWhenUsed="0" w:uiPriority="68" w:semiHidden="0" w:name="Medium Grid 2 Accent 2"/>
-    <w:lsdException w:unhideWhenUsed="0" w:uiPriority="69" w:semiHidden="0" w:name="Medium Grid 3 Accent 2"/>
-    <w:lsdException w:unhideWhenUsed="0" w:uiPriority="70" w:semiHidden="0" w:name="Dark List Accent 2"/>
-    <w:lsdException w:unhideWhenUsed="0" w:uiPriority="71" w:semiHidden="0" w:name="Colorful Shading Accent 2"/>
-    <w:lsdException w:unhideWhenUsed="0" w:uiPriority="72" w:semiHidden="0" w:name="Colorful List Accent 2"/>
-    <w:lsdException w:unhideWhenUsed="0" w:uiPriority="73" w:semiHidden="0" w:name="Colorful Grid Accent 2"/>
-    <w:lsdException w:unhideWhenUsed="0" w:uiPriority="60" w:semiHidden="0" w:name="Light Shading Accent 3"/>
-    <w:lsdException w:unhideWhenUsed="0" w:uiPriority="61" w:semiHidden="0" w:name="Light List Accent 3"/>
-    <w:lsdException w:unhideWhenUsed="0" w:uiPriority="62" w:semiHidden="0" w:name="Light Grid Accent 3"/>
-    <w:lsdException w:unhideWhenUsed="0" w:uiPriority="63" w:semiHidden="0" w:name="Medium Shading 1 Accent 3"/>
-    <w:lsdException w:unhideWhenUsed="0" w:uiPriority="64" w:semiHidden="0" w:name="Medium Shading 2 Accent 3"/>
-    <w:lsdException w:unhideWhenUsed="0" w:uiPriority="65" w:semiHidden="0" w:name="Medium List 1 Accent 3"/>
-    <w:lsdException w:unhideWhenUsed="0" w:uiPriority="66" w:semiHidden="0" w:name="Medium List 2 Accent 3"/>
-    <w:lsdException w:unhideWhenUsed="0" w:uiPriority="67" w:semiHidden="0" w:name="Medium Grid 1 Accent 3"/>
-    <w:lsdException w:unhideWhenUsed="0" w:uiPriority="68" w:semiHidden="0" w:name="Medium Grid 2 Accent 3"/>
-    <w:lsdException w:unhideWhenUsed="0" w:uiPriority="69" w:semiHidden="0" w:name="Medium Grid 3 Accent 3"/>
-    <w:lsdException w:unhideWhenUsed="0" w:uiPriority="70" w:semiHidden="0" w:name="Dark List Accent 3"/>
-    <w:lsdException w:unhideWhenUsed="0" w:uiPriority="71" w:semiHidden="0" w:name="Colorful Shading Accent 3"/>
-    <w:lsdException w:unhideWhenUsed="0" w:uiPriority="72" w:semiHidden="0" w:name="Colorful List Accent 3"/>
-    <w:lsdException w:unhideWhenUsed="0" w:uiPriority="73" w:semiHidden="0" w:name="Colorful Grid Accent 3"/>
-    <w:lsdException w:unhideWhenUsed="0" w:uiPriority="60" w:semiHidden="0" w:name="Light Shading Accent 4"/>
-    <w:lsdException w:unhideWhenUsed="0" w:uiPriority="61" w:semiHidden="0" w:name="Light List Accent 4"/>
-    <w:lsdException w:unhideWhenUsed="0" w:uiPriority="62" w:semiHidden="0" w:name="Light Grid Accent 4"/>
-    <w:lsdException w:unhideWhenUsed="0" w:uiPriority="63" w:semiHidden="0" w:name="Medium Shading 1 Accent 4"/>
-    <w:lsdException w:unhideWhenUsed="0" w:uiPriority="64" w:semiHidden="0" w:name="Medium Shading 2 Accent 4"/>
-    <w:lsdException w:unhideWhenUsed="0" w:uiPriority="65" w:semiHidden="0" w:name="Medium List 1 Accent 4"/>
-    <w:lsdException w:unhideWhenUsed="0" w:uiPriority="66" w:semiHidden="0" w:name="Medium List 2 Accent 4"/>
-    <w:lsdException w:unhideWhenUsed="0" w:uiPriority="67" w:semiHidden="0" w:name="Medium Grid 1 Accent 4"/>
-    <w:lsdException w:unhideWhenUsed="0" w:uiPriority="68" w:semiHidden="0" w:name="Medium Grid 2 Accent 4"/>
-    <w:lsdException w:unhideWhenUsed="0" w:uiPriority="69" w:semiHidden="0" w:name="Medium Grid 3 Accent 4"/>
-    <w:lsdException w:unhideWhenUsed="0" w:uiPriority="70" w:semiHidden="0" w:name="Dark List Accent 4"/>
-    <w:lsdException w:unhideWhenUsed="0" w:uiPriority="71" w:semiHidden="0" w:name="Colorful Shading Accent 4"/>
-    <w:lsdException w:unhideWhenUsed="0" w:uiPriority="72" w:semiHidden="0" w:name="Colorful List Accent 4"/>
-    <w:lsdException w:unhideWhenUsed="0" w:uiPriority="73" w:semiHidden="0" w:name="Colorful Grid Accent 4"/>
-    <w:lsdException w:unhideWhenUsed="0" w:uiPriority="60" w:semiHidden="0" w:name="Light Shading Accent 5"/>
-    <w:lsdException w:unhideWhenUsed="0" w:uiPriority="61" w:semiHidden="0" w:name="Light List Accent 5"/>
-    <w:lsdException w:unhideWhenUsed="0" w:uiPriority="62" w:semiHidden="0" w:name="Light Grid Accent 5"/>
-    <w:lsdException w:unhideWhenUsed="0" w:uiPriority="63" w:semiHidden="0" w:name="Medium Shading 1 Accent 5"/>
-    <w:lsdException w:unhideWhenUsed="0" w:uiPriority="64" w:semiHidden="0" w:name="Medium Shading 2 Accent 5"/>
-    <w:lsdException w:unhideWhenUsed="0" w:uiPriority="65" w:semiHidden="0" w:name="Medium List 1 Accent 5"/>
-    <w:lsdException w:unhideWhenUsed="0" w:uiPriority="66" w:semiHidden="0" w:name="Medium List 2 Accent 5"/>
-    <w:lsdException w:unhideWhenUsed="0" w:uiPriority="67" w:semiHidden="0" w:name="Medium Grid 1 Accent 5"/>
-    <w:lsdException w:unhideWhenUsed="0" w:uiPriority="68" w:semiHidden="0" w:name="Medium Grid 2 Accent 5"/>
-    <w:lsdException w:unhideWhenUsed="0" w:uiPriority="69" w:semiHidden="0" w:name="Medium Grid 3 Accent 5"/>
-    <w:lsdException w:unhideWhenUsed="0" w:uiPriority="70" w:semiHidden="0" w:name="Dark List Accent 5"/>
-    <w:lsdException w:unhideWhenUsed="0" w:uiPriority="71" w:semiHidden="0" w:name="Colorful Shading Accent 5"/>
-    <w:lsdException w:unhideWhenUsed="0" w:uiPriority="72" w:semiHidden="0" w:name="Colorful List Accent 5"/>
-    <w:lsdException w:unhideWhenUsed="0" w:uiPriority="73" w:semiHidden="0" w:name="Colorful Grid Accent 5"/>
-    <w:lsdException w:unhideWhenUsed="0" w:uiPriority="60" w:semiHidden="0" w:name="Light Shading Accent 6"/>
-    <w:lsdException w:unhideWhenUsed="0" w:uiPriority="61" w:semiHidden="0" w:name="Light List Accent 6"/>
-    <w:lsdException w:unhideWhenUsed="0" w:uiPriority="62" w:semiHidden="0" w:name="Light Grid Accent 6"/>
-    <w:lsdException w:unhideWhenUsed="0" w:uiPriority="63" w:semiHidden="0" w:name="Medium Shading 1 Accent 6"/>
-    <w:lsdException w:unhideWhenUsed="0" w:uiPriority="64" w:semiHidden="0" w:name="Medium Shading 2 Accent 6"/>
-    <w:lsdException w:unhideWhenUsed="0" w:uiPriority="65" w:semiHidden="0" w:name="Medium List 1 Accent 6"/>
-    <w:lsdException w:unhideWhenUsed="0" w:uiPriority="66" w:semiHidden="0" w:name="Medium List 2 Accent 6"/>
-    <w:lsdException w:unhideWhenUsed="0" w:uiPriority="67" w:semiHidden="0" w:name="Medium Grid 1 Accent 6"/>
-    <w:lsdException w:unhideWhenUsed="0" w:uiPriority="68" w:semiHidden="0" w:name="Medium Grid 2 Accent 6"/>
-    <w:lsdException w:unhideWhenUsed="0" w:uiPriority="69" w:semiHidden="0" w:name="Medium Grid 3 Accent 6"/>
-    <w:lsdException w:unhideWhenUsed="0" w:uiPriority="70" w:semiHidden="0" w:name="Dark List Accent 6"/>
-    <w:lsdException w:unhideWhenUsed="0" w:uiPriority="71" w:semiHidden="0" w:name="Colorful Shading Accent 6"/>
-    <w:lsdException w:unhideWhenUsed="0" w:uiPriority="72" w:semiHidden="0" w:name="Colorful List Accent 6"/>
-    <w:lsdException w:unhideWhenUsed="0" w:uiPriority="73" w:semiHidden="0" w:name="Colorful Grid Accent 6"/>
+  <w:latentStyles w:defLockedState="0" w:defUIPriority="99" w:defSemiHidden="1" w:defUnhideWhenUsed="1" w:defQFormat="0" w:count="260">
+    <w:lsdException w:name="Normal" w:uiPriority="0" w:semiHidden="0" w:unhideWhenUsed="0" w:qFormat="1"/>
+    <w:lsdException w:name="heading 1" w:uiPriority="9" w:semiHidden="0" w:unhideWhenUsed="0" w:qFormat="1"/>
+    <w:lsdException w:name="heading 2" w:uiPriority="9" w:qFormat="1"/>
+    <w:lsdException w:name="heading 3" w:uiPriority="9" w:qFormat="1"/>
+    <w:lsdException w:name="heading 4" w:uiPriority="9" w:qFormat="1"/>
+    <w:lsdException w:name="heading 5" w:uiPriority="9" w:qFormat="1"/>
+    <w:lsdException w:name="heading 6" w:uiPriority="9" w:qFormat="1"/>
+    <w:lsdException w:name="heading 7" w:uiPriority="9" w:qFormat="1"/>
+    <w:lsdException w:name="heading 8" w:uiPriority="9" w:qFormat="1"/>
+    <w:lsdException w:name="heading 9" w:uiPriority="9" w:qFormat="1"/>
+    <w:lsdException w:name="index 1" w:uiPriority="99"/>
+    <w:lsdException w:name="index 2" w:uiPriority="99"/>
+    <w:lsdException w:name="index 3" w:uiPriority="99"/>
+    <w:lsdException w:name="index 4" w:uiPriority="99"/>
+    <w:lsdException w:name="index 5" w:uiPriority="99"/>
+    <w:lsdException w:name="index 6" w:uiPriority="99"/>
+    <w:lsdException w:name="index 7" w:uiPriority="99"/>
+    <w:lsdException w:name="index 8" w:uiPriority="99"/>
+    <w:lsdException w:name="index 9" w:uiPriority="99"/>
+    <w:lsdException w:name="toc 1" w:uiPriority="39"/>
+    <w:lsdException w:name="toc 2" w:uiPriority="39"/>
+    <w:lsdException w:name="toc 3" w:uiPriority="39"/>
+    <w:lsdException w:name="toc 4" w:uiPriority="39"/>
+    <w:lsdException w:name="toc 5" w:uiPriority="39"/>
+    <w:lsdException w:name="toc 6" w:uiPriority="39"/>
+    <w:lsdException w:name="toc 7" w:uiPriority="39"/>
+    <w:lsdException w:name="toc 8" w:uiPriority="39"/>
+    <w:lsdException w:name="toc 9" w:uiPriority="39"/>
+    <w:lsdException w:name="Normal Indent" w:uiPriority="99"/>
+    <w:lsdException w:name="footnote text" w:uiPriority="99"/>
+    <w:lsdException w:name="annotation text" w:uiPriority="99"/>
+    <w:lsdException w:name="header" w:uiPriority="99" w:semiHidden="0"/>
+    <w:lsdException w:name="footer" w:uiPriority="99" w:semiHidden="0"/>
+    <w:lsdException w:name="index heading" w:uiPriority="99"/>
+    <w:lsdException w:name="caption" w:uiPriority="35" w:qFormat="1"/>
+    <w:lsdException w:name="table of figures" w:uiPriority="99"/>
+    <w:lsdException w:name="envelope address" w:uiPriority="99"/>
+    <w:lsdException w:name="envelope return" w:uiPriority="99"/>
+    <w:lsdException w:name="footnote reference" w:uiPriority="99"/>
+    <w:lsdException w:name="annotation reference" w:uiPriority="99"/>
+    <w:lsdException w:name="line number" w:uiPriority="99"/>
+    <w:lsdException w:name="page number" w:uiPriority="99"/>
+    <w:lsdException w:name="endnote reference" w:uiPriority="99"/>
+    <w:lsdException w:name="endnote text" w:uiPriority="99"/>
+    <w:lsdException w:name="table of authorities" w:uiPriority="99"/>
+    <w:lsdException w:name="macro" w:uiPriority="99"/>
+    <w:lsdException w:name="toa heading" w:uiPriority="99"/>
+    <w:lsdException w:name="List" w:uiPriority="99"/>
+    <w:lsdException w:name="List Bullet" w:uiPriority="99"/>
+    <w:lsdException w:name="List Number" w:uiPriority="99"/>
+    <w:lsdException w:name="List 2" w:uiPriority="99"/>
+    <w:lsdException w:name="List 3" w:uiPriority="99"/>
+    <w:lsdException w:name="List 4" w:uiPriority="99"/>
+    <w:lsdException w:name="List 5" w:uiPriority="99"/>
+    <w:lsdException w:name="List Bullet 2" w:uiPriority="99"/>
+    <w:lsdException w:name="List Bullet 3" w:uiPriority="99"/>
+    <w:lsdException w:name="List Bullet 4" w:uiPriority="99"/>
+    <w:lsdException w:name="List Bullet 5" w:uiPriority="99"/>
+    <w:lsdException w:name="List Number 2" w:uiPriority="99"/>
+    <w:lsdException w:name="List Number 3" w:uiPriority="99"/>
+    <w:lsdException w:name="List Number 4" w:uiPriority="99"/>
+    <w:lsdException w:name="List Number 5" w:uiPriority="99"/>
+    <w:lsdException w:name="Title" w:uiPriority="10" w:semiHidden="0" w:unhideWhenUsed="0" w:qFormat="1"/>
+    <w:lsdException w:name="Closing" w:uiPriority="99"/>
+    <w:lsdException w:name="Signature" w:uiPriority="99"/>
+    <w:lsdException w:name="Default Paragraph Font" w:uiPriority="1"/>
+    <w:lsdException w:name="Body Text" w:uiPriority="99"/>
+    <w:lsdException w:name="Body Text Indent" w:uiPriority="99"/>
+    <w:lsdException w:name="List Continue" w:uiPriority="99"/>
+    <w:lsdException w:name="List Continue 2" w:uiPriority="99"/>
+    <w:lsdException w:name="List Continue 3" w:uiPriority="99"/>
+    <w:lsdException w:name="List Continue 4" w:uiPriority="99"/>
+    <w:lsdException w:name="List Continue 5" w:uiPriority="99"/>
+    <w:lsdException w:name="Message Header" w:uiPriority="99"/>
+    <w:lsdException w:name="Subtitle" w:uiPriority="11" w:semiHidden="0" w:unhideWhenUsed="0" w:qFormat="1"/>
+    <w:lsdException w:name="Salutation" w:uiPriority="99"/>
+    <w:lsdException w:name="Date" w:uiPriority="99"/>
+    <w:lsdException w:name="Body Text First Indent" w:uiPriority="99"/>
+    <w:lsdException w:name="Body Text First Indent 2" w:uiPriority="99"/>
+    <w:lsdException w:name="Note Heading" w:uiPriority="99"/>
+    <w:lsdException w:name="Body Text 2" w:uiPriority="99"/>
+    <w:lsdException w:name="Body Text 3" w:uiPriority="99"/>
+    <w:lsdException w:name="Body Text Indent 2" w:uiPriority="99"/>
+    <w:lsdException w:name="Body Text Indent 3" w:uiPriority="99"/>
+    <w:lsdException w:name="Block Text" w:uiPriority="99"/>
+    <w:lsdException w:name="Hyperlink" w:uiPriority="99"/>
+    <w:lsdException w:name="FollowedHyperlink" w:uiPriority="99"/>
+    <w:lsdException w:name="Strong" w:uiPriority="22" w:semiHidden="0" w:unhideWhenUsed="0" w:qFormat="1"/>
+    <w:lsdException w:name="Emphasis" w:uiPriority="20" w:semiHidden="0" w:unhideWhenUsed="0" w:qFormat="1"/>
+    <w:lsdException w:name="Document Map" w:uiPriority="99"/>
+    <w:lsdException w:name="Plain Text" w:uiPriority="99"/>
+    <w:lsdException w:name="E-mail Signature" w:uiPriority="99"/>
+    <w:lsdException w:name="Normal (Web)" w:uiPriority="99"/>
+    <w:lsdException w:name="HTML Acronym" w:uiPriority="99"/>
+    <w:lsdException w:name="HTML Address" w:uiPriority="99"/>
+    <w:lsdException w:name="HTML Cite" w:uiPriority="99"/>
+    <w:lsdException w:name="HTML Code" w:uiPriority="99"/>
+    <w:lsdException w:name="HTML Definition" w:uiPriority="99"/>
+    <w:lsdException w:name="HTML Keyboard" w:uiPriority="99"/>
+    <w:lsdException w:name="HTML Preformatted" w:uiPriority="99"/>
+    <w:lsdException w:name="HTML Sample" w:uiPriority="99"/>
+    <w:lsdException w:name="HTML Typewriter" w:uiPriority="99"/>
+    <w:lsdException w:name="HTML Variable" w:uiPriority="99"/>
+    <w:lsdException w:name="Normal Table" w:uiPriority="99"/>
+    <w:lsdException w:name="annotation subject" w:uiPriority="99"/>
+    <w:lsdException w:name="Table Simple 1" w:uiPriority="99"/>
+    <w:lsdException w:name="Table Simple 2" w:uiPriority="99"/>
+    <w:lsdException w:name="Table Simple 3" w:uiPriority="99"/>
+    <w:lsdException w:name="Table Classic 1" w:uiPriority="99"/>
+    <w:lsdException w:name="Table Classic 2" w:uiPriority="99"/>
+    <w:lsdException w:name="Table Classic 3" w:uiPriority="99"/>
+    <w:lsdException w:name="Table Classic 4" w:uiPriority="99"/>
+    <w:lsdException w:name="Table Colorful 1" w:uiPriority="99"/>
+    <w:lsdException w:name="Table Colorful 2" w:uiPriority="99"/>
+    <w:lsdException w:name="Table Colorful 3" w:uiPriority="99"/>
+    <w:lsdException w:name="Table Columns 1" w:uiPriority="99"/>
+    <w:lsdException w:name="Table Columns 2" w:uiPriority="99"/>
+    <w:lsdException w:name="Table Columns 3" w:uiPriority="99"/>
+    <w:lsdException w:name="Table Columns 4" w:uiPriority="99"/>
+    <w:lsdException w:name="Table Columns 5" w:uiPriority="99"/>
+    <w:lsdException w:name="Table Grid 1" w:uiPriority="99"/>
+    <w:lsdException w:name="Table Grid 2" w:uiPriority="99"/>
+    <w:lsdException w:name="Table Grid 3" w:uiPriority="99"/>
+    <w:lsdException w:name="Table Grid 4" w:uiPriority="99"/>
+    <w:lsdException w:name="Table Grid 5" w:uiPriority="99"/>
+    <w:lsdException w:name="Table Grid 6" w:uiPriority="99"/>
+    <w:lsdException w:name="Table Grid 7" w:uiPriority="99"/>
+    <w:lsdException w:name="Table Grid 8" w:uiPriority="99"/>
+    <w:lsdException w:name="Table List 1" w:uiPriority="99"/>
+    <w:lsdException w:name="Table List 2" w:uiPriority="99"/>
+    <w:lsdException w:name="Table List 3" w:uiPriority="99"/>
+    <w:lsdException w:name="Table List 4" w:uiPriority="99"/>
+    <w:lsdException w:name="Table List 5" w:uiPriority="99"/>
+    <w:lsdException w:name="Table List 6" w:uiPriority="99"/>
+    <w:lsdException w:name="Table List 7" w:uiPriority="99"/>
+    <w:lsdException w:name="Table List 8" w:uiPriority="99"/>
+    <w:lsdException w:name="Table 3D effects 1" w:uiPriority="99"/>
+    <w:lsdException w:name="Table 3D effects 2" w:uiPriority="99"/>
+    <w:lsdException w:name="Table 3D effects 3" w:uiPriority="99"/>
+    <w:lsdException w:name="Table Contemporary" w:uiPriority="99"/>
+    <w:lsdException w:name="Table Elegant" w:uiPriority="99"/>
+    <w:lsdException w:name="Table Professional" w:uiPriority="99" w:semiHidden="0" w:unhideWhenUsed="0"/>
+    <w:lsdException w:name="Table Subtle 1" w:uiPriority="99"/>
+    <w:lsdException w:name="Table Subtle 2" w:uiPriority="99"/>
+    <w:lsdException w:name="Table Web 1" w:uiPriority="99" w:semiHidden="0" w:unhideWhenUsed="0"/>
+    <w:lsdException w:name="Table Web 2" w:uiPriority="99" w:semiHidden="0" w:unhideWhenUsed="0"/>
+    <w:lsdException w:name="Table Web 3" w:uiPriority="99"/>
+    <w:lsdException w:name="Balloon Text" w:uiPriority="99"/>
+    <w:lsdException w:name="Table Grid" w:uiPriority="59" w:semiHidden="0" w:unhideWhenUsed="0" w:qFormat="1"/>
+    <w:lsdException w:name="Table Theme" w:uiPriority="99"/>
+    <w:lsdException w:name="Light Shading" w:uiPriority="60" w:semiHidden="0" w:unhideWhenUsed="0"/>
+    <w:lsdException w:name="Light List" w:uiPriority="61" w:semiHidden="0" w:unhideWhenUsed="0"/>
+    <w:lsdException w:name="Light Grid" w:uiPriority="62" w:semiHidden="0" w:unhideWhenUsed="0"/>
+    <w:lsdException w:name="Medium Shading 1" w:uiPriority="63" w:semiHidden="0" w:unhideWhenUsed="0"/>
+    <w:lsdException w:name="Medium Shading 2" w:uiPriority="64" w:semiHidden="0" w:unhideWhenUsed="0"/>
+    <w:lsdException w:name="Medium List 1" w:uiPriority="65" w:semiHidden="0" w:unhideWhenUsed="0"/>
+    <w:lsdException w:name="Medium List 2" w:uiPriority="66" w:semiHidden="0" w:unhideWhenUsed="0"/>
+    <w:lsdException w:name="Medium Grid 1" w:uiPriority="67" w:semiHidden="0" w:unhideWhenUsed="0"/>
+    <w:lsdException w:name="Medium Grid 2" w:uiPriority="68" w:semiHidden="0" w:unhideWhenUsed="0"/>
+    <w:lsdException w:name="Medium Grid 3" w:uiPriority="69" w:semiHidden="0" w:unhideWhenUsed="0"/>
+    <w:lsdException w:name="Dark List" w:uiPriority="70" w:semiHidden="0" w:unhideWhenUsed="0"/>
+    <w:lsdException w:name="Colorful Shading" w:uiPriority="71" w:semiHidden="0" w:unhideWhenUsed="0"/>
+    <w:lsdException w:name="Colorful List" w:uiPriority="72" w:semiHidden="0" w:unhideWhenUsed="0"/>
+    <w:lsdException w:name="Colorful Grid" w:uiPriority="73" w:semiHidden="0" w:unhideWhenUsed="0"/>
+    <w:lsdException w:name="Light Shading Accent 1" w:uiPriority="60" w:semiHidden="0" w:unhideWhenUsed="0"/>
+    <w:lsdException w:name="Light List Accent 1" w:uiPriority="61" w:semiHidden="0" w:unhideWhenUsed="0"/>
+    <w:lsdException w:name="Light Grid Accent 1" w:uiPriority="62" w:semiHidden="0" w:unhideWhenUsed="0"/>
+    <w:lsdException w:name="Medium Shading 1 Accent 1" w:uiPriority="63" w:semiHidden="0" w:unhideWhenUsed="0"/>
+    <w:lsdException w:name="Medium Shading 2 Accent 1" w:uiPriority="64" w:semiHidden="0" w:unhideWhenUsed="0"/>
+    <w:lsdException w:name="Medium List 1 Accent 1" w:uiPriority="65" w:semiHidden="0" w:unhideWhenUsed="0"/>
+    <w:lsdException w:name="Medium List 2 Accent 1" w:uiPriority="66" w:semiHidden="0" w:unhideWhenUsed="0"/>
+    <w:lsdException w:name="Medium Grid 1 Accent 1" w:uiPriority="67" w:semiHidden="0" w:unhideWhenUsed="0"/>
+    <w:lsdException w:name="Medium Grid 2 Accent 1" w:uiPriority="68" w:semiHidden="0" w:unhideWhenUsed="0"/>
+    <w:lsdException w:name="Medium Grid 3 Accent 1" w:uiPriority="69" w:semiHidden="0" w:unhideWhenUsed="0"/>
+    <w:lsdException w:name="Dark List Accent 1" w:uiPriority="70" w:semiHidden="0" w:unhideWhenUsed="0"/>
+    <w:lsdException w:name="Colorful Shading Accent 1" w:uiPriority="71" w:semiHidden="0" w:unhideWhenUsed="0"/>
+    <w:lsdException w:name="Colorful List Accent 1" w:uiPriority="72" w:semiHidden="0" w:unhideWhenUsed="0"/>
+    <w:lsdException w:name="Colorful Grid Accent 1" w:uiPriority="73" w:semiHidden="0" w:unhideWhenUsed="0"/>
+    <w:lsdException w:name="Light Shading Accent 2" w:uiPriority="60" w:semiHidden="0" w:unhideWhenUsed="0"/>
+    <w:lsdException w:name="Light List Accent 2" w:uiPriority="61" w:semiHidden="0" w:unhideWhenUsed="0"/>
+    <w:lsdException w:name="Light Grid Accent 2" w:uiPriority="62" w:semiHidden="0" w:unhideWhenUsed="0"/>
+    <w:lsdException w:name="Medium Shading 1 Accent 2" w:uiPriority="63" w:semiHidden="0" w:unhideWhenUsed="0"/>
+    <w:lsdException w:name="Medium Shading 2 Accent 2" w:uiPriority="64" w:semiHidden="0" w:unhideWhenUsed="0"/>
+    <w:lsdException w:name="Medium List 1 Accent 2" w:uiPriority="65" w:semiHidden="0" w:unhideWhenUsed="0"/>
+    <w:lsdException w:name="Medium List 2 Accent 2" w:uiPriority="66" w:semiHidden="0" w:unhideWhenUsed="0"/>
+    <w:lsdException w:name="Medium Grid 1 Accent 2" w:uiPriority="67" w:semiHidden="0" w:unhideWhenUsed="0"/>
+    <w:lsdException w:name="Medium Grid 2 Accent 2" w:uiPriority="68" w:semiHidden="0" w:unhideWhenUsed="0"/>
+    <w:lsdException w:name="Medium Grid 3 Accent 2" w:uiPriority="69" w:semiHidden="0" w:unhideWhenUsed="0"/>
+    <w:lsdException w:name="Dark List Accent 2" w:uiPriority="70" w:semiHidden="0" w:unhideWhenUsed="0"/>
+    <w:lsdException w:name="Colorful Shading Accent 2" w:uiPriority="71" w:semiHidden="0" w:unhideWhenUsed="0"/>
+    <w:lsdException w:name="Colorful List Accent 2" w:uiPriority="72" w:semiHidden="0" w:unhideWhenUsed="0"/>
+    <w:lsdException w:name="Colorful Grid Accent 2" w:uiPriority="73" w:semiHidden="0" w:unhideWhenUsed="0"/>
+    <w:lsdException w:name="Light Shading Accent 3" w:uiPriority="60" w:semiHidden="0" w:unhideWhenUsed="0"/>
+    <w:lsdException w:name="Light List Accent 3" w:uiPriority="61" w:semiHidden="0" w:unhideWhenUsed="0"/>
+    <w:lsdException w:name="Light Grid Accent 3" w:uiPriority="62" w:semiHidden="0" w:unhideWhenUsed="0"/>
+    <w:lsdException w:name="Medium Shading 1 Accent 3" w:uiPriority="63" w:semiHidden="0" w:unhideWhenUsed="0"/>
+    <w:lsdException w:name="Medium Shading 2 Accent 3" w:uiPriority="64" w:semiHidden="0" w:unhideWhenUsed="0"/>
+    <w:lsdException w:name="Medium List 1 Accent 3" w:uiPriority="65" w:semiHidden="0" w:unhideWhenUsed="0"/>
+    <w:lsdException w:name="Medium List 2 Accent 3" w:uiPriority="66" w:semiHidden="0" w:unhideWhenUsed="0"/>
+    <w:lsdException w:name="Medium Grid 1 Accent 3" w:uiPriority="67" w:semiHidden="0" w:unhideWhenUsed="0"/>
+    <w:lsdException w:name="Medium Grid 2 Accent 3" w:uiPriority="68" w:semiHidden="0" w:unhideWhenUsed="0"/>
+    <w:lsdException w:name="Medium Grid 3 Accent 3" w:uiPriority="69" w:semiHidden="0" w:unhideWhenUsed="0"/>
+    <w:lsdException w:name="Dark List Accent 3" w:uiPriority="70" w:semiHidden="0" w:unhideWhenUsed="0"/>
+    <w:lsdException w:name="Colorful Shading Accent 3" w:uiPriority="71" w:semiHidden="0" w:unhideWhenUsed="0"/>
+    <w:lsdException w:name="Colorful List Accent 3" w:uiPriority="72" w:semiHidden="0" w:unhideWhenUsed="0"/>
+    <w:lsdException w:name="Colorful Grid Accent 3" w:uiPriority="73" w:semiHidden="0" w:unhideWhenUsed="0"/>
+    <w:lsdException w:name="Light Shading Accent 4" w:uiPriority="60" w:semiHidden="0" w:unhideWhenUsed="0"/>
+    <w:lsdException w:name="Light List Accent 4" w:uiPriority="61" w:semiHidden="0" w:unhideWhenUsed="0"/>
+    <w:lsdException w:name="Light Grid Accent 4" w:uiPriority="62" w:semiHidden="0" w:unhideWhenUsed="0"/>
+    <w:lsdException w:name="Medium Shading 1 Accent 4" w:uiPriority="63" w:semiHidden="0" w:unhideWhenUsed="0"/>
+    <w:lsdException w:name="Medium Shading 2 Accent 4" w:uiPriority="64" w:semiHidden="0" w:unhideWhenUsed="0"/>
+    <w:lsdException w:name="Medium List 1 Accent 4" w:uiPriority="65" w:semiHidden="0" w:unhideWhenUsed="0"/>
+    <w:lsdException w:name="Medium List 2 Accent 4" w:uiPriority="66" w:semiHidden="0" w:unhideWhenUsed="0"/>
+    <w:lsdException w:name="Medium Grid 1 Accent 4" w:uiPriority="67" w:semiHidden="0" w:unhideWhenUsed="0"/>
+    <w:lsdException w:name="Medium Grid 2 Accent 4" w:uiPriority="68" w:semiHidden="0" w:unhideWhenUsed="0"/>
+    <w:lsdException w:name="Medium Grid 3 Accent 4" w:uiPriority="69" w:semiHidden="0" w:unhideWhenUsed="0"/>
+    <w:lsdException w:name="Dark List Accent 4" w:uiPriority="70" w:semiHidden="0" w:unhideWhenUsed="0"/>
+    <w:lsdException w:name="Colorful Shading Accent 4" w:uiPriority="71" w:semiHidden="0" w:unhideWhenUsed="0"/>
+    <w:lsdException w:name="Colorful List Accent 4" w:uiPriority="72" w:semiHidden="0" w:unhideWhenUsed="0"/>
+    <w:lsdException w:name="Colorful Grid Accent 4" w:uiPriority="73" w:semiHidden="0" w:unhideWhenUsed="0"/>
+    <w:lsdException w:name="Light Shading Accent 5" w:uiPriority="60" w:semiHidden="0" w:unhideWhenUsed="0"/>
+    <w:lsdException w:name="Light List Accent 5" w:uiPriority="61" w:semiHidden="0" w:unhideWhenUsed="0"/>
+    <w:lsdException w:name="Light Grid Accent 5" w:uiPriority="62" w:semiHidden="0" w:unhideWhenUsed="0"/>
+    <w:lsdException w:name="Medium Shading 1 Accent 5" w:uiPriority="63" w:semiHidden="0" w:unhideWhenUsed="0"/>
+    <w:lsdException w:name="Medium Shading 2 Accent 5" w:uiPriority="64" w:semiHidden="0" w:unhideWhenUsed="0"/>
+    <w:lsdException w:name="Medium List 1 Accent 5" w:uiPriority="65" w:semiHidden="0" w:unhideWhenUsed="0"/>
+    <w:lsdException w:name="Medium List 2 Accent 5" w:uiPriority="66" w:semiHidden="0" w:unhideWhenUsed="0"/>
+    <w:lsdException w:name="Medium Grid 1 Accent 5" w:uiPriority="67" w:semiHidden="0" w:unhideWhenUsed="0"/>
+    <w:lsdException w:name="Medium Grid 2 Accent 5" w:uiPriority="68" w:semiHidden="0" w:unhideWhenUsed="0"/>
+    <w:lsdException w:name="Medium Grid 3 Accent 5" w:uiPriority="69" w:semiHidden="0" w:unhideWhenUsed="0"/>
+    <w:lsdException w:name="Dark List Accent 5" w:uiPriority="70" w:semiHidden="0" w:unhideWhenUsed="0"/>
+    <w:lsdException w:name="Colorful Shading Accent 5" w:uiPriority="71" w:semiHidden="0" w:unhideWhenUsed="0"/>
+    <w:lsdException w:name="Colorful List Accent 5" w:uiPriority="72" w:semiHidden="0" w:unhideWhenUsed="0"/>
+    <w:lsdException w:name="Colorful Grid Accent 5" w:uiPriority="73" w:semiHidden="0" w:unhideWhenUsed="0"/>
+    <w:lsdException w:name="Light Shading Accent 6" w:uiPriority="60" w:semiHidden="0" w:unhideWhenUsed="0"/>
+    <w:lsdException w:name="Light List Accent 6" w:uiPriority="61" w:semiHidden="0" w:unhideWhenUsed="0"/>
+    <w:lsdException w:name="Light Grid Accent 6" w:uiPriority="62" w:semiHidden="0" w:unhideWhenUsed="0"/>
+    <w:lsdException w:name="Medium Shading 1 Accent 6" w:uiPriority="63" w:semiHidden="0" w:unhideWhenUsed="0"/>
+    <w:lsdException w:name="Medium Shading 2 Accent 6" w:uiPriority="64" w:semiHidden="0" w:unhideWhenUsed="0"/>
+    <w:lsdException w:name="Medium List 1 Accent 6" w:uiPriority="65" w:semiHidden="0" w:unhideWhenUsed="0"/>
+    <w:lsdException w:name="Medium List 2 Accent 6" w:uiPriority="66" w:semiHidden="0" w:unhideWhenUsed="0"/>
+    <w:lsdException w:name="Medium Grid 1 Accent 6" w:uiPriority="67" w:semiHidden="0" w:unhideWhenUsed="0"/>
+    <w:lsdException w:name="Medium Grid 2 Accent 6" w:uiPriority="68" w:semiHidden="0" w:unhideWhenUsed="0"/>
+    <w:lsdException w:name="Medium Grid 3 Accent 6" w:uiPriority="69" w:semiHidden="0" w:unhideWhenUsed="0"/>
+    <w:lsdException w:name="Dark List Accent 6" w:uiPriority="70" w:semiHidden="0" w:unhideWhenUsed="0"/>
+    <w:lsdException w:name="Colorful Shading Accent 6" w:uiPriority="71" w:semiHidden="0" w:unhideWhenUsed="0"/>
+    <w:lsdException w:name="Colorful List Accent 6" w:uiPriority="72" w:semiHidden="0" w:unhideWhenUsed="0"/>
+    <w:lsdException w:name="Colorful Grid Accent 6" w:uiPriority="73" w:semiHidden="0" w:unhideWhenUsed="0"/>
   </w:latentStyles>
-  <w:style w:type="paragraph" w:default="1" w:styleId="1">
+  <w:style w:type="paragraph" w:styleId="1" w:default="1">
     <w:name w:val="Normal"/>
     <w:qFormat/>
     <w:uiPriority w:val="0"/>
@@ -1524,17 +1730,16 @@
       <w:lang w:val="en-GB" w:eastAsia="en-US" w:bidi="ar-SA"/>
     </w:rPr>
   </w:style>
-  <w:style w:type="character" w:default="1" w:styleId="4">
+  <w:style w:type="character" w:styleId="4" w:default="1">
     <w:name w:val="Default Paragraph Font"/>
     <w:semiHidden/>
     <w:unhideWhenUsed/>
     <w:uiPriority w:val="1"/>
   </w:style>
-  <w:style w:type="table" w:default="1" w:styleId="5">
+  <w:style w:type="table" w:styleId="5" w:default="1">
     <w:name w:val="Normal Table"/>
     <w:semiHidden/>
     <w:unhideWhenUsed/>
-    <w:qFormat/>
     <w:uiPriority w:val="99"/>
     <w:tblPr>
       <w:tblLayout w:type="fixed"/>
@@ -1577,6 +1782,7 @@
   <w:style w:type="table" w:styleId="6">
     <w:name w:val="Table Grid"/>
     <w:basedOn w:val="5"/>
+    <w:qFormat/>
     <w:uiPriority w:val="59"/>
     <w:pPr>
       <w:spacing w:after="0" w:line="240" w:lineRule="auto"/>
@@ -1593,13 +1799,13 @@
       <w:tblLayout w:type="fixed"/>
     </w:tblPr>
   </w:style>
-  <w:style w:type="character" w:customStyle="1" w:styleId="7">
+  <w:style w:type="character" w:styleId="7" w:customStyle="1">
     <w:name w:val="Header Char"/>
     <w:basedOn w:val="4"/>
     <w:link w:val="3"/>
     <w:uiPriority w:val="99"/>
   </w:style>
-  <w:style w:type="character" w:customStyle="1" w:styleId="8">
+  <w:style w:type="character" w:styleId="8" w:customStyle="1">
     <w:name w:val="Footer Char"/>
     <w:basedOn w:val="4"/>
     <w:link w:val="2"/>
@@ -1898,7 +2104,7 @@
 </file>
 
 <file path=customXml/itemProps2.xml><?xml version="1.0" encoding="utf-8"?>
-<ds:datastoreItem xmlns:ds="http://schemas.openxmlformats.org/officeDocument/2006/customXml" ds:itemID="{E3F7B6BE-430F-4E76-ADFB-0C3558CE0926}">
+<ds:datastoreItem xmlns:ds="http://schemas.openxmlformats.org/officeDocument/2006/customXml" ds:itemID="{DBCF4CB7-CA2B-426E-BAE9-C7F14B37F928}">
   <ds:schemaRefs/>
 </ds:datastoreItem>
 </file>

</xml_diff>